<commit_message>
resolve #77 correção dos casos de usos manter usuario, manter ocorrencia e atender ocorrencia
</commit_message>
<xml_diff>
--- a/Requisitos/Casos de uso/Nível de Sistema/CSU01 - Manter Usuario.docx
+++ b/Requisitos/Casos de uso/Nível de Sistema/CSU01 - Manter Usuario.docx
@@ -1,6 +1,6 @@
 
 <file path=word/document.xml><?xml version="1.0" encoding="utf-8"?>
-<w:document xmlns:wpc="http://schemas.microsoft.com/office/word/2010/wordprocessingCanvas" xmlns:mc="http://schemas.openxmlformats.org/markup-compatibility/2006" xmlns:o="urn:schemas-microsoft-com:office:office" xmlns:r="http://schemas.openxmlformats.org/officeDocument/2006/relationships" xmlns:m="http://schemas.openxmlformats.org/officeDocument/2006/math" xmlns:v="urn:schemas-microsoft-com:vml" xmlns:wp14="http://schemas.microsoft.com/office/word/2010/wordprocessingDrawing" xmlns:wp="http://schemas.openxmlformats.org/drawingml/2006/wordprocessingDrawing" xmlns:w10="urn:schemas-microsoft-com:office:word" xmlns:w="http://schemas.openxmlformats.org/wordprocessingml/2006/main" xmlns:w14="http://schemas.microsoft.com/office/word/2010/wordml" xmlns:wpg="http://schemas.microsoft.com/office/word/2010/wordprocessingGroup" xmlns:wpi="http://schemas.microsoft.com/office/word/2010/wordprocessingInk" xmlns:wne="http://schemas.microsoft.com/office/word/2006/wordml" xmlns:wps="http://schemas.microsoft.com/office/word/2010/wordprocessingShape" mc:Ignorable="w14 wp14">
+<w:document xmlns:wpc="http://schemas.microsoft.com/office/word/2010/wordprocessingCanvas" xmlns:cx="http://schemas.microsoft.com/office/drawing/2014/chartex" xmlns:cx1="http://schemas.microsoft.com/office/drawing/2015/9/8/chartex" xmlns:cx2="http://schemas.microsoft.com/office/drawing/2015/10/21/chartex" xmlns:cx3="http://schemas.microsoft.com/office/drawing/2016/5/9/chartex" xmlns:cx4="http://schemas.microsoft.com/office/drawing/2016/5/10/chartex" xmlns:cx5="http://schemas.microsoft.com/office/drawing/2016/5/11/chartex" xmlns:cx6="http://schemas.microsoft.com/office/drawing/2016/5/12/chartex" xmlns:cx7="http://schemas.microsoft.com/office/drawing/2016/5/13/chartex" xmlns:cx8="http://schemas.microsoft.com/office/drawing/2016/5/14/chartex" xmlns:mc="http://schemas.openxmlformats.org/markup-compatibility/2006" xmlns:aink="http://schemas.microsoft.com/office/drawing/2016/ink" xmlns:am3d="http://schemas.microsoft.com/office/drawing/2017/model3d" xmlns:o="urn:schemas-microsoft-com:office:office" xmlns:r="http://schemas.openxmlformats.org/officeDocument/2006/relationships" xmlns:m="http://schemas.openxmlformats.org/officeDocument/2006/math" xmlns:v="urn:schemas-microsoft-com:vml" xmlns:wp14="http://schemas.microsoft.com/office/word/2010/wordprocessingDrawing" xmlns:wp="http://schemas.openxmlformats.org/drawingml/2006/wordprocessingDrawing" xmlns:w10="urn:schemas-microsoft-com:office:word" xmlns:w="http://schemas.openxmlformats.org/wordprocessingml/2006/main" xmlns:w14="http://schemas.microsoft.com/office/word/2010/wordml" xmlns:w15="http://schemas.microsoft.com/office/word/2012/wordml" xmlns:w16cex="http://schemas.microsoft.com/office/word/2018/wordml/cex" xmlns:w16cid="http://schemas.microsoft.com/office/word/2016/wordml/cid" xmlns:w16="http://schemas.microsoft.com/office/word/2018/wordml" xmlns:w16se="http://schemas.microsoft.com/office/word/2015/wordml/symex" xmlns:wpg="http://schemas.microsoft.com/office/word/2010/wordprocessingGroup" xmlns:wpi="http://schemas.microsoft.com/office/word/2010/wordprocessingInk" xmlns:wne="http://schemas.microsoft.com/office/word/2006/wordml" xmlns:wps="http://schemas.microsoft.com/office/word/2010/wordprocessingShape" mc:Ignorable="w14 w15 w16se w16cid w16 w16cex wp14">
   <w:body>
     <w:p>
       <w:pPr>
@@ -23,8 +23,6 @@
         </w:rPr>
         <w:t>1</w:t>
       </w:r>
-      <w:bookmarkStart w:id="0" w:name="_GoBack"/>
-      <w:bookmarkEnd w:id="0"/>
       <w:r>
         <w:t xml:space="preserve">: </w:t>
       </w:r>
@@ -189,13 +187,8 @@
           </w:tcPr>
           <w:p>
             <w:r>
-              <w:t xml:space="preserve">Usuário, Segurança e </w:t>
-            </w:r>
-            <w:proofErr w:type="gramStart"/>
-            <w:r>
-              <w:t>Administrador</w:t>
-            </w:r>
-            <w:proofErr w:type="gramEnd"/>
+              <w:t>Usuário, Segurança e Administrador</w:t>
+            </w:r>
           </w:p>
         </w:tc>
       </w:tr>
@@ -369,13 +362,8 @@
             <w:gridSpan w:val="2"/>
           </w:tcPr>
           <w:p>
-            <w:proofErr w:type="gramStart"/>
-            <w:r>
-              <w:t>1.</w:t>
-            </w:r>
-            <w:proofErr w:type="gramEnd"/>
-            <w:r>
-              <w:t xml:space="preserve">Ator abre sistema e seleciona o que quer fazer </w:t>
+            <w:r>
+              <w:t xml:space="preserve">1.Ator abre sistema e seleciona o que quer fazer </w:t>
             </w:r>
             <w:r>
               <w:rPr>
@@ -465,23 +453,7 @@
                 <w:sz w:val="24"/>
                 <w:szCs w:val="24"/>
               </w:rPr>
-              <w:t xml:space="preserve">. Sistema retorna ao passo </w:t>
-            </w:r>
-            <w:proofErr w:type="gramStart"/>
-            <w:r>
-              <w:rPr>
-                <w:sz w:val="24"/>
-                <w:szCs w:val="24"/>
-              </w:rPr>
-              <w:t>2</w:t>
-            </w:r>
-            <w:proofErr w:type="gramEnd"/>
-            <w:r>
-              <w:rPr>
-                <w:sz w:val="24"/>
-                <w:szCs w:val="24"/>
-              </w:rPr>
-              <w:t>.</w:t>
+              <w:t>. Sistema retorna ao passo 2.</w:t>
             </w:r>
           </w:p>
         </w:tc>
@@ -635,13 +607,8 @@
               <w:t xml:space="preserve">Tela 001 </w:t>
             </w:r>
             <w:r>
-              <w:t xml:space="preserve">e clica no botão fazer “Cadastrar, no canto superior </w:t>
-            </w:r>
-            <w:proofErr w:type="gramStart"/>
-            <w:r>
-              <w:t>direito</w:t>
-            </w:r>
-            <w:proofErr w:type="gramEnd"/>
+              <w:t>e clica no botão fazer “Cadastrar, no canto superior direito</w:t>
+            </w:r>
           </w:p>
           <w:p>
             <w:pPr>
@@ -653,21 +620,22 @@
               </w:numPr>
             </w:pPr>
             <w:r>
-              <w:t xml:space="preserve">Sistema exibe formulário em </w:t>
-            </w:r>
-            <w:proofErr w:type="gramStart"/>
-            <w:r>
-              <w:t xml:space="preserve">branco </w:t>
+              <w:t xml:space="preserve">Sistema exibe formulário em branco </w:t>
             </w:r>
             <w:r>
               <w:rPr>
                 <w:color w:val="FF0000"/>
               </w:rPr>
-              <w:t>Tela 004</w:t>
-            </w:r>
-            <w:proofErr w:type="gramEnd"/>
-            <w:r>
-              <w:t xml:space="preserve"> para preenchimento dos dados do usuário.</w:t>
+              <w:t>Tela 00</w:t>
+            </w:r>
+            <w:r>
+              <w:rPr>
+                <w:color w:val="FF0000"/>
+              </w:rPr>
+              <w:t xml:space="preserve">5 </w:t>
+            </w:r>
+            <w:r>
+              <w:t>para preenchimento dos dados do usuário.</w:t>
             </w:r>
           </w:p>
           <w:p>
@@ -686,7 +654,19 @@
               <w:rPr>
                 <w:color w:val="FF0000"/>
               </w:rPr>
-              <w:t>Tela 005.</w:t>
+              <w:t>Tela 00</w:t>
+            </w:r>
+            <w:r>
+              <w:rPr>
+                <w:color w:val="FF0000"/>
+              </w:rPr>
+              <w:t>6</w:t>
+            </w:r>
+            <w:r>
+              <w:rPr>
+                <w:color w:val="FF0000"/>
+              </w:rPr>
+              <w:t>.</w:t>
             </w:r>
           </w:p>
           <w:p>
@@ -744,38 +724,25 @@
               <w:rPr>
                 <w:b/>
               </w:rPr>
-              <w:t xml:space="preserve">Linha </w:t>
-            </w:r>
-            <w:proofErr w:type="gramStart"/>
-            <w:r>
-              <w:rPr>
-                <w:b/>
-              </w:rPr>
-              <w:t>3</w:t>
-            </w:r>
-            <w:proofErr w:type="gramEnd"/>
-            <w:r>
-              <w:rPr>
-                <w:b/>
-              </w:rPr>
-              <w:t xml:space="preserve">. </w:t>
-            </w:r>
-            <w:r>
-              <w:t xml:space="preserve">Ator não confirma inserção. Retorna a tela de </w:t>
-            </w:r>
-            <w:proofErr w:type="spellStart"/>
-            <w:r>
-              <w:t>login</w:t>
-            </w:r>
-            <w:proofErr w:type="spellEnd"/>
-            <w:r>
-              <w:t xml:space="preserve"> </w:t>
+              <w:t xml:space="preserve">Linha 3. </w:t>
+            </w:r>
+            <w:r>
+              <w:t xml:space="preserve">Ator não confirma inserção. Retorna a tela </w:t>
+            </w:r>
+            <w:r>
+              <w:t xml:space="preserve">inicial </w:t>
             </w:r>
             <w:r>
               <w:rPr>
                 <w:color w:val="FF0000"/>
               </w:rPr>
-              <w:t>Tela 003</w:t>
+              <w:t>Tela 00</w:t>
+            </w:r>
+            <w:r>
+              <w:rPr>
+                <w:color w:val="FF0000"/>
+              </w:rPr>
+              <w:t>1</w:t>
             </w:r>
             <w:r>
               <w:t>.</w:t>
@@ -828,32 +795,10 @@
               <w:rPr>
                 <w:b/>
               </w:rPr>
-              <w:t xml:space="preserve">Linha </w:t>
-            </w:r>
-            <w:proofErr w:type="gramStart"/>
-            <w:r>
-              <w:rPr>
-                <w:b/>
-              </w:rPr>
-              <w:t>4</w:t>
-            </w:r>
-            <w:proofErr w:type="gramEnd"/>
-            <w:r>
-              <w:rPr>
-                <w:b/>
-              </w:rPr>
-              <w:t xml:space="preserve">. </w:t>
-            </w:r>
-            <w:r>
-              <w:t xml:space="preserve">Dados não válidos. Sistema exibe mensagem “Dados inválidos” e exibe os campos que estão com problemas retornando ao passo </w:t>
-            </w:r>
-            <w:proofErr w:type="gramStart"/>
-            <w:r>
-              <w:t>3</w:t>
-            </w:r>
-            <w:proofErr w:type="gramEnd"/>
-            <w:r>
-              <w:t>.</w:t>
+              <w:t xml:space="preserve">Linha 4. </w:t>
+            </w:r>
+            <w:r>
+              <w:t>Dados não válidos. Sistema exibe mensagem “Dados inválidos” e exibe os campos que estão com problemas retornando ao passo 3.</w:t>
             </w:r>
           </w:p>
           <w:p>
@@ -867,16 +812,8 @@
               <w:rPr>
                 <w:b/>
               </w:rPr>
-              <w:t xml:space="preserve">Linha </w:t>
-            </w:r>
-            <w:proofErr w:type="gramStart"/>
-            <w:r>
-              <w:rPr>
-                <w:b/>
-              </w:rPr>
-              <w:t>5</w:t>
-            </w:r>
-            <w:proofErr w:type="gramEnd"/>
+              <w:t>Linha 5</w:t>
+            </w:r>
             <w:r>
               <w:t>. Usuário não pôde ser inserido. Sistema exibe mensagem “Ocorreu um erro ao inserir o usuário. Tente novamente.”.</w:t>
             </w:r>
@@ -1024,21 +961,31 @@
               </w:numPr>
             </w:pPr>
             <w:r>
-              <w:t xml:space="preserve">Ator seleciona opção de Editar no </w:t>
-            </w:r>
-            <w:proofErr w:type="gramStart"/>
-            <w:r>
-              <w:t>menu</w:t>
-            </w:r>
-            <w:proofErr w:type="gramEnd"/>
-            <w:r>
-              <w:t xml:space="preserve"> esquerdo </w:t>
+              <w:t xml:space="preserve">Ator seleciona opção </w:t>
+            </w:r>
+            <w:r>
+              <w:t>de editar</w:t>
+            </w:r>
+            <w:r>
+              <w:t xml:space="preserve"> no menu esquerdo </w:t>
             </w:r>
             <w:r>
               <w:rPr>
                 <w:color w:val="FF0000"/>
               </w:rPr>
-              <w:t>Tela 006.</w:t>
+              <w:t>Tela 00</w:t>
+            </w:r>
+            <w:r>
+              <w:rPr>
+                <w:color w:val="FF0000"/>
+              </w:rPr>
+              <w:t>7</w:t>
+            </w:r>
+            <w:r>
+              <w:rPr>
+                <w:color w:val="FF0000"/>
+              </w:rPr>
+              <w:t>.</w:t>
             </w:r>
           </w:p>
           <w:p>
@@ -1056,7 +1003,19 @@
               <w:rPr>
                 <w:color w:val="FF0000"/>
               </w:rPr>
-              <w:t xml:space="preserve">Tela 008 </w:t>
+              <w:t>Tela 00</w:t>
+            </w:r>
+            <w:r>
+              <w:rPr>
+                <w:color w:val="FF0000"/>
+              </w:rPr>
+              <w:t>9</w:t>
+            </w:r>
+            <w:r>
+              <w:rPr>
+                <w:color w:val="FF0000"/>
+              </w:rPr>
+              <w:t xml:space="preserve"> </w:t>
             </w:r>
             <w:r>
               <w:t>com os dados atuais do usuário.</w:t>
@@ -1077,7 +1036,19 @@
               <w:rPr>
                 <w:color w:val="FF0000"/>
               </w:rPr>
-              <w:t>“ Tela 008</w:t>
+              <w:t>”</w:t>
+            </w:r>
+            <w:r>
+              <w:rPr>
+                <w:color w:val="FF0000"/>
+              </w:rPr>
+              <w:t xml:space="preserve"> Tela 00</w:t>
+            </w:r>
+            <w:r>
+              <w:rPr>
+                <w:color w:val="FF0000"/>
+              </w:rPr>
+              <w:t>9</w:t>
             </w:r>
             <w:r>
               <w:t>.</w:t>
@@ -1094,11 +1065,9 @@
             <w:r>
               <w:t xml:space="preserve"> Sistema verifica validade dos dados </w:t>
             </w:r>
-            <w:proofErr w:type="gramStart"/>
-            <w:r>
-              <w:t>conforme .</w:t>
-            </w:r>
-            <w:proofErr w:type="gramEnd"/>
+            <w:r>
+              <w:t>conforme.</w:t>
+            </w:r>
           </w:p>
           <w:p>
             <w:pPr>
@@ -1166,38 +1135,34 @@
               <w:rPr>
                 <w:b/>
               </w:rPr>
-              <w:t xml:space="preserve">Linha </w:t>
-            </w:r>
-            <w:proofErr w:type="gramStart"/>
-            <w:r>
-              <w:rPr>
-                <w:b/>
-              </w:rPr>
-              <w:t>3</w:t>
-            </w:r>
-            <w:proofErr w:type="gramEnd"/>
-            <w:r>
-              <w:rPr>
-                <w:b/>
-              </w:rPr>
-              <w:t xml:space="preserve">. </w:t>
-            </w:r>
-            <w:r>
-              <w:t>Ator não confirma a alteração. Retorna a tela</w:t>
-            </w:r>
-            <w:proofErr w:type="gramStart"/>
-            <w:r>
-              <w:t xml:space="preserve">  </w:t>
-            </w:r>
-            <w:proofErr w:type="gramEnd"/>
-            <w:r>
-              <w:t xml:space="preserve">de inicio </w:t>
+              <w:t xml:space="preserve">Linha 3. </w:t>
+            </w:r>
+            <w:r>
+              <w:t xml:space="preserve">Ator não confirma a alteração. Retorna a </w:t>
+            </w:r>
+            <w:r>
+              <w:t>tela de</w:t>
+            </w:r>
+            <w:r>
+              <w:t xml:space="preserve"> </w:t>
+            </w:r>
+            <w:r>
+              <w:t>início</w:t>
+            </w:r>
+            <w:r>
+              <w:t xml:space="preserve"> </w:t>
             </w:r>
             <w:r>
               <w:rPr>
                 <w:color w:val="FF0000"/>
               </w:rPr>
-              <w:t>Tela 006</w:t>
+              <w:t>Tela 00</w:t>
+            </w:r>
+            <w:r>
+              <w:rPr>
+                <w:color w:val="FF0000"/>
+              </w:rPr>
+              <w:t>7</w:t>
             </w:r>
             <w:r>
               <w:t>.</w:t>
@@ -1250,32 +1215,10 @@
               <w:rPr>
                 <w:b/>
               </w:rPr>
-              <w:t xml:space="preserve">Linha </w:t>
-            </w:r>
-            <w:proofErr w:type="gramStart"/>
-            <w:r>
-              <w:rPr>
-                <w:b/>
-              </w:rPr>
-              <w:t>4</w:t>
-            </w:r>
-            <w:proofErr w:type="gramEnd"/>
-            <w:r>
-              <w:rPr>
-                <w:b/>
-              </w:rPr>
-              <w:t xml:space="preserve">. </w:t>
-            </w:r>
-            <w:r>
-              <w:t xml:space="preserve">Dados não válidos. Sistema exibe mensagem “Dados inválidos” e exibe os campos que estão com problemas retornando ao passo </w:t>
-            </w:r>
-            <w:proofErr w:type="gramStart"/>
-            <w:r>
-              <w:t>3</w:t>
-            </w:r>
-            <w:proofErr w:type="gramEnd"/>
-            <w:r>
-              <w:t>.</w:t>
+              <w:t xml:space="preserve">Linha 4. </w:t>
+            </w:r>
+            <w:r>
+              <w:t>Dados não válidos. Sistema exibe mensagem “Dados inválidos” e exibe os campos que estão com problemas retornando ao passo 3.</w:t>
             </w:r>
           </w:p>
           <w:p>
@@ -1289,16 +1232,8 @@
               <w:rPr>
                 <w:b/>
               </w:rPr>
-              <w:t xml:space="preserve">Linha </w:t>
-            </w:r>
-            <w:proofErr w:type="gramStart"/>
-            <w:r>
-              <w:rPr>
-                <w:b/>
-              </w:rPr>
-              <w:t>5</w:t>
-            </w:r>
-            <w:proofErr w:type="gramEnd"/>
+              <w:t>Linha 5</w:t>
+            </w:r>
             <w:r>
               <w:t>. Usuário não pôde ser alterado. Sistema exibe mensagem “Ocorreu um erro ao alterar o usuário. Tente novamente.”.</w:t>
             </w:r>
@@ -1339,8 +1274,8 @@
 </file>
 
 <file path=word/numbering.xml><?xml version="1.0" encoding="utf-8"?>
-<w:numbering xmlns:wpc="http://schemas.microsoft.com/office/word/2010/wordprocessingCanvas" xmlns:mc="http://schemas.openxmlformats.org/markup-compatibility/2006" xmlns:o="urn:schemas-microsoft-com:office:office" xmlns:r="http://schemas.openxmlformats.org/officeDocument/2006/relationships" xmlns:m="http://schemas.openxmlformats.org/officeDocument/2006/math" xmlns:v="urn:schemas-microsoft-com:vml" xmlns:wp14="http://schemas.microsoft.com/office/word/2010/wordprocessingDrawing" xmlns:wp="http://schemas.openxmlformats.org/drawingml/2006/wordprocessingDrawing" xmlns:w10="urn:schemas-microsoft-com:office:word" xmlns:w="http://schemas.openxmlformats.org/wordprocessingml/2006/main" xmlns:w14="http://schemas.microsoft.com/office/word/2010/wordml" xmlns:wpg="http://schemas.microsoft.com/office/word/2010/wordprocessingGroup" xmlns:wpi="http://schemas.microsoft.com/office/word/2010/wordprocessingInk" xmlns:wne="http://schemas.microsoft.com/office/word/2006/wordml" xmlns:wps="http://schemas.microsoft.com/office/word/2010/wordprocessingShape" mc:Ignorable="w14 wp14">
-  <w:abstractNum w:abstractNumId="0">
+<w:numbering xmlns:wpc="http://schemas.microsoft.com/office/word/2010/wordprocessingCanvas" xmlns:cx="http://schemas.microsoft.com/office/drawing/2014/chartex" xmlns:cx1="http://schemas.microsoft.com/office/drawing/2015/9/8/chartex" xmlns:cx2="http://schemas.microsoft.com/office/drawing/2015/10/21/chartex" xmlns:cx3="http://schemas.microsoft.com/office/drawing/2016/5/9/chartex" xmlns:cx4="http://schemas.microsoft.com/office/drawing/2016/5/10/chartex" xmlns:cx5="http://schemas.microsoft.com/office/drawing/2016/5/11/chartex" xmlns:cx6="http://schemas.microsoft.com/office/drawing/2016/5/12/chartex" xmlns:cx7="http://schemas.microsoft.com/office/drawing/2016/5/13/chartex" xmlns:cx8="http://schemas.microsoft.com/office/drawing/2016/5/14/chartex" xmlns:mc="http://schemas.openxmlformats.org/markup-compatibility/2006" xmlns:aink="http://schemas.microsoft.com/office/drawing/2016/ink" xmlns:am3d="http://schemas.microsoft.com/office/drawing/2017/model3d" xmlns:o="urn:schemas-microsoft-com:office:office" xmlns:r="http://schemas.openxmlformats.org/officeDocument/2006/relationships" xmlns:m="http://schemas.openxmlformats.org/officeDocument/2006/math" xmlns:v="urn:schemas-microsoft-com:vml" xmlns:wp14="http://schemas.microsoft.com/office/word/2010/wordprocessingDrawing" xmlns:wp="http://schemas.openxmlformats.org/drawingml/2006/wordprocessingDrawing" xmlns:w10="urn:schemas-microsoft-com:office:word" xmlns:w="http://schemas.openxmlformats.org/wordprocessingml/2006/main" xmlns:w14="http://schemas.microsoft.com/office/word/2010/wordml" xmlns:w15="http://schemas.microsoft.com/office/word/2012/wordml" xmlns:w16cex="http://schemas.microsoft.com/office/word/2018/wordml/cex" xmlns:w16cid="http://schemas.microsoft.com/office/word/2016/wordml/cid" xmlns:w16="http://schemas.microsoft.com/office/word/2018/wordml" xmlns:w16se="http://schemas.microsoft.com/office/word/2015/wordml/symex" xmlns:wpg="http://schemas.microsoft.com/office/word/2010/wordprocessingGroup" xmlns:wpi="http://schemas.microsoft.com/office/word/2010/wordprocessingInk" xmlns:wne="http://schemas.microsoft.com/office/word/2006/wordml" xmlns:wps="http://schemas.microsoft.com/office/word/2010/wordprocessingShape" mc:Ignorable="w14 w15 w16se w16cid w16 w16cex wp14">
+  <w:abstractNum w:abstractNumId="0" w15:restartNumberingAfterBreak="0">
     <w:nsid w:val="09472AB4"/>
     <w:multiLevelType w:val="hybridMultilevel"/>
     <w:tmpl w:val="DBA8772C"/>
@@ -1453,7 +1388,7 @@
       </w:pPr>
     </w:lvl>
   </w:abstractNum>
-  <w:abstractNum w:abstractNumId="1">
+  <w:abstractNum w:abstractNumId="1" w15:restartNumberingAfterBreak="0">
     <w:nsid w:val="1B9C75D8"/>
     <w:multiLevelType w:val="hybridMultilevel"/>
     <w:tmpl w:val="83606B52"/>
@@ -1539,7 +1474,7 @@
       </w:pPr>
     </w:lvl>
   </w:abstractNum>
-  <w:abstractNum w:abstractNumId="2">
+  <w:abstractNum w:abstractNumId="2" w15:restartNumberingAfterBreak="0">
     <w:nsid w:val="29F31B0C"/>
     <w:multiLevelType w:val="hybridMultilevel"/>
     <w:tmpl w:val="B082EB70"/>
@@ -1652,7 +1587,7 @@
       </w:pPr>
     </w:lvl>
   </w:abstractNum>
-  <w:abstractNum w:abstractNumId="3">
+  <w:abstractNum w:abstractNumId="3" w15:restartNumberingAfterBreak="0">
     <w:nsid w:val="2CF62498"/>
     <w:multiLevelType w:val="hybridMultilevel"/>
     <w:tmpl w:val="141E2110"/>
@@ -1765,7 +1700,7 @@
       </w:pPr>
     </w:lvl>
   </w:abstractNum>
-  <w:abstractNum w:abstractNumId="4">
+  <w:abstractNum w:abstractNumId="4" w15:restartNumberingAfterBreak="0">
     <w:nsid w:val="4EDF174C"/>
     <w:multiLevelType w:val="hybridMultilevel"/>
     <w:tmpl w:val="CE202F52"/>
@@ -1878,7 +1813,7 @@
       </w:pPr>
     </w:lvl>
   </w:abstractNum>
-  <w:abstractNum w:abstractNumId="5">
+  <w:abstractNum w:abstractNumId="5" w15:restartNumberingAfterBreak="0">
     <w:nsid w:val="59AB491D"/>
     <w:multiLevelType w:val="hybridMultilevel"/>
     <w:tmpl w:val="5430290A"/>
@@ -1964,7 +1899,7 @@
       </w:pPr>
     </w:lvl>
   </w:abstractNum>
-  <w:abstractNum w:abstractNumId="6">
+  <w:abstractNum w:abstractNumId="6" w15:restartNumberingAfterBreak="0">
     <w:nsid w:val="60392FE7"/>
     <w:multiLevelType w:val="hybridMultilevel"/>
     <w:tmpl w:val="FD822586"/>
@@ -2077,7 +2012,7 @@
       </w:pPr>
     </w:lvl>
   </w:abstractNum>
-  <w:abstractNum w:abstractNumId="7">
+  <w:abstractNum w:abstractNumId="7" w15:restartNumberingAfterBreak="0">
     <w:nsid w:val="71872063"/>
     <w:multiLevelType w:val="hybridMultilevel"/>
     <w:tmpl w:val="63AE86C6"/>
@@ -2163,7 +2098,7 @@
       </w:pPr>
     </w:lvl>
   </w:abstractNum>
-  <w:abstractNum w:abstractNumId="8">
+  <w:abstractNum w:abstractNumId="8" w15:restartNumberingAfterBreak="0">
     <w:nsid w:val="784D7B83"/>
     <w:multiLevelType w:val="hybridMultilevel"/>
     <w:tmpl w:val="2D94DD72"/>
@@ -2280,7 +2215,7 @@
 </file>
 
 <file path=word/styles.xml><?xml version="1.0" encoding="utf-8"?>
-<w:styles xmlns:mc="http://schemas.openxmlformats.org/markup-compatibility/2006" xmlns:r="http://schemas.openxmlformats.org/officeDocument/2006/relationships" xmlns:w="http://schemas.openxmlformats.org/wordprocessingml/2006/main" xmlns:w14="http://schemas.microsoft.com/office/word/2010/wordml" mc:Ignorable="w14">
+<w:styles xmlns:mc="http://schemas.openxmlformats.org/markup-compatibility/2006" xmlns:r="http://schemas.openxmlformats.org/officeDocument/2006/relationships" xmlns:w="http://schemas.openxmlformats.org/wordprocessingml/2006/main" xmlns:w14="http://schemas.microsoft.com/office/word/2010/wordml" xmlns:w15="http://schemas.microsoft.com/office/word/2012/wordml" xmlns:w16cex="http://schemas.microsoft.com/office/word/2018/wordml/cex" xmlns:w16cid="http://schemas.microsoft.com/office/word/2016/wordml/cid" xmlns:w16="http://schemas.microsoft.com/office/word/2018/wordml" xmlns:w16se="http://schemas.microsoft.com/office/word/2015/wordml/symex" mc:Ignorable="w14 w15 w16se w16cid w16 w16cex">
   <w:docDefaults>
     <w:rPrDefault>
       <w:rPr>
@@ -2296,475 +2231,383 @@
       </w:pPr>
     </w:pPrDefault>
   </w:docDefaults>
-  <w:latentStyles w:defLockedState="0" w:defUIPriority="99" w:defSemiHidden="1" w:defUnhideWhenUsed="1" w:defQFormat="0" w:count="267">
-    <w:lsdException w:name="Normal" w:semiHidden="0" w:uiPriority="0" w:unhideWhenUsed="0" w:qFormat="1"/>
-    <w:lsdException w:name="heading 1" w:semiHidden="0" w:uiPriority="0" w:unhideWhenUsed="0" w:qFormat="1"/>
-    <w:lsdException w:name="heading 2" w:uiPriority="0" w:qFormat="1"/>
-    <w:lsdException w:name="heading 3" w:uiPriority="9" w:qFormat="1"/>
-    <w:lsdException w:name="heading 4" w:uiPriority="9" w:qFormat="1"/>
-    <w:lsdException w:name="heading 5" w:uiPriority="9" w:qFormat="1"/>
-    <w:lsdException w:name="heading 6" w:uiPriority="9" w:qFormat="1"/>
-    <w:lsdException w:name="heading 7" w:uiPriority="9" w:qFormat="1"/>
-    <w:lsdException w:name="heading 8" w:uiPriority="9" w:qFormat="1"/>
-    <w:lsdException w:name="heading 9" w:uiPriority="9" w:qFormat="1"/>
-    <w:lsdException w:name="toc 1" w:uiPriority="39"/>
-    <w:lsdException w:name="toc 2" w:uiPriority="39"/>
-    <w:lsdException w:name="toc 3" w:uiPriority="39"/>
-    <w:lsdException w:name="toc 4" w:uiPriority="39"/>
-    <w:lsdException w:name="toc 5" w:uiPriority="39"/>
-    <w:lsdException w:name="toc 6" w:uiPriority="39"/>
-    <w:lsdException w:name="toc 7" w:uiPriority="39"/>
-    <w:lsdException w:name="toc 8" w:uiPriority="39"/>
-    <w:lsdException w:name="toc 9" w:uiPriority="39"/>
-    <w:lsdException w:name="caption" w:uiPriority="35" w:qFormat="1"/>
-    <w:lsdException w:name="Title" w:semiHidden="0" w:uiPriority="10" w:unhideWhenUsed="0" w:qFormat="1"/>
-    <w:lsdException w:name="Default Paragraph Font" w:uiPriority="1"/>
-    <w:lsdException w:name="Body Text Indent" w:uiPriority="0"/>
-    <w:lsdException w:name="Subtitle" w:semiHidden="0" w:uiPriority="11" w:unhideWhenUsed="0" w:qFormat="1"/>
-    <w:lsdException w:name="Strong" w:semiHidden="0" w:uiPriority="22" w:unhideWhenUsed="0" w:qFormat="1"/>
-    <w:lsdException w:name="Emphasis" w:semiHidden="0" w:uiPriority="20" w:unhideWhenUsed="0" w:qFormat="1"/>
-    <w:lsdException w:name="Table Grid" w:semiHidden="0" w:uiPriority="59" w:unhideWhenUsed="0"/>
-    <w:lsdException w:name="Placeholder Text" w:unhideWhenUsed="0"/>
-    <w:lsdException w:name="No Spacing" w:semiHidden="0" w:uiPriority="1" w:unhideWhenUsed="0" w:qFormat="1"/>
-    <w:lsdException w:name="Light Shading" w:semiHidden="0" w:uiPriority="60" w:unhideWhenUsed="0"/>
-    <w:lsdException w:name="Light List" w:semiHidden="0" w:uiPriority="61" w:unhideWhenUsed="0"/>
-    <w:lsdException w:name="Light Grid" w:semiHidden="0" w:uiPriority="62" w:unhideWhenUsed="0"/>
-    <w:lsdException w:name="Medium Shading 1" w:semiHidden="0" w:uiPriority="63" w:unhideWhenUsed="0"/>
-    <w:lsdException w:name="Medium Shading 2" w:semiHidden="0" w:uiPriority="64" w:unhideWhenUsed="0"/>
-    <w:lsdException w:name="Medium List 1" w:semiHidden="0" w:uiPriority="65" w:unhideWhenUsed="0"/>
-    <w:lsdException w:name="Medium List 2" w:semiHidden="0" w:uiPriority="66" w:unhideWhenUsed="0"/>
-    <w:lsdException w:name="Medium Grid 1" w:semiHidden="0" w:uiPriority="67" w:unhideWhenUsed="0"/>
-    <w:lsdException w:name="Medium Grid 2" w:semiHidden="0" w:uiPriority="68" w:unhideWhenUsed="0"/>
-    <w:lsdException w:name="Medium Grid 3" w:semiHidden="0" w:uiPriority="69" w:unhideWhenUsed="0"/>
-    <w:lsdException w:name="Dark List" w:semiHidden="0" w:uiPriority="70" w:unhideWhenUsed="0"/>
-    <w:lsdException w:name="Colorful Shading" w:semiHidden="0" w:uiPriority="71" w:unhideWhenUsed="0"/>
-    <w:lsdException w:name="Colorful List" w:semiHidden="0" w:uiPriority="72" w:unhideWhenUsed="0"/>
-    <w:lsdException w:name="Colorful Grid" w:semiHidden="0" w:uiPriority="73" w:unhideWhenUsed="0"/>
-    <w:lsdException w:name="Light Shading Accent 1" w:semiHidden="0" w:uiPriority="60" w:unhideWhenUsed="0"/>
-    <w:lsdException w:name="Light List Accent 1" w:semiHidden="0" w:uiPriority="61" w:unhideWhenUsed="0"/>
-    <w:lsdException w:name="Light Grid Accent 1" w:semiHidden="0" w:uiPriority="62" w:unhideWhenUsed="0"/>
-    <w:lsdException w:name="Medium Shading 1 Accent 1" w:semiHidden="0" w:uiPriority="63" w:unhideWhenUsed="0"/>
-    <w:lsdException w:name="Medium Shading 2 Accent 1" w:semiHidden="0" w:uiPriority="64" w:unhideWhenUsed="0"/>
-    <w:lsdException w:name="Medium List 1 Accent 1" w:semiHidden="0" w:uiPriority="65" w:unhideWhenUsed="0"/>
-    <w:lsdException w:name="Revision" w:unhideWhenUsed="0"/>
-    <w:lsdException w:name="List Paragraph" w:semiHidden="0" w:uiPriority="34" w:unhideWhenUsed="0" w:qFormat="1"/>
-    <w:lsdException w:name="Quote" w:semiHidden="0" w:uiPriority="29" w:unhideWhenUsed="0" w:qFormat="1"/>
-    <w:lsdException w:name="Intense Quote" w:semiHidden="0" w:uiPriority="30" w:unhideWhenUsed="0" w:qFormat="1"/>
-    <w:lsdException w:name="Medium List 2 Accent 1" w:semiHidden="0" w:uiPriority="66" w:unhideWhenUsed="0"/>
-    <w:lsdException w:name="Medium Grid 1 Accent 1" w:semiHidden="0" w:uiPriority="67" w:unhideWhenUsed="0"/>
-    <w:lsdException w:name="Medium Grid 2 Accent 1" w:semiHidden="0" w:uiPriority="68" w:unhideWhenUsed="0"/>
-    <w:lsdException w:name="Medium Grid 3 Accent 1" w:semiHidden="0" w:uiPriority="69" w:unhideWhenUsed="0"/>
-    <w:lsdException w:name="Dark List Accent 1" w:semiHidden="0" w:uiPriority="70" w:unhideWhenUsed="0"/>
-    <w:lsdException w:name="Colorful Shading Accent 1" w:semiHidden="0" w:uiPriority="71" w:unhideWhenUsed="0"/>
-    <w:lsdException w:name="Colorful List Accent 1" w:semiHidden="0" w:uiPriority="72" w:unhideWhenUsed="0"/>
-    <w:lsdException w:name="Colorful Grid Accent 1" w:semiHidden="0" w:uiPriority="73" w:unhideWhenUsed="0"/>
-    <w:lsdException w:name="Light Shading Accent 2" w:semiHidden="0" w:uiPriority="60" w:unhideWhenUsed="0"/>
-    <w:lsdException w:name="Light List Accent 2" w:semiHidden="0" w:uiPriority="61" w:unhideWhenUsed="0"/>
-    <w:lsdException w:name="Light Grid Accent 2" w:semiHidden="0" w:uiPriority="62" w:unhideWhenUsed="0"/>
-    <w:lsdException w:name="Medium Shading 1 Accent 2" w:semiHidden="0" w:uiPriority="63" w:unhideWhenUsed="0"/>
-    <w:lsdException w:name="Medium Shading 2 Accent 2" w:semiHidden="0" w:uiPriority="64" w:unhideWhenUsed="0"/>
-    <w:lsdException w:name="Medium List 1 Accent 2" w:semiHidden="0" w:uiPriority="65" w:unhideWhenUsed="0"/>
-    <w:lsdException w:name="Medium List 2 Accent 2" w:semiHidden="0" w:uiPriority="66" w:unhideWhenUsed="0"/>
-    <w:lsdException w:name="Medium Grid 1 Accent 2" w:semiHidden="0" w:uiPriority="67" w:unhideWhenUsed="0"/>
-    <w:lsdException w:name="Medium Grid 2 Accent 2" w:semiHidden="0" w:uiPriority="68" w:unhideWhenUsed="0"/>
-    <w:lsdException w:name="Medium Grid 3 Accent 2" w:semiHidden="0" w:uiPriority="69" w:unhideWhenUsed="0"/>
-    <w:lsdException w:name="Dark List Accent 2" w:semiHidden="0" w:uiPriority="70" w:unhideWhenUsed="0"/>
-    <w:lsdException w:name="Colorful Shading Accent 2" w:semiHidden="0" w:uiPriority="71" w:unhideWhenUsed="0"/>
-    <w:lsdException w:name="Colorful List Accent 2" w:semiHidden="0" w:uiPriority="72" w:unhideWhenUsed="0"/>
-    <w:lsdException w:name="Colorful Grid Accent 2" w:semiHidden="0" w:uiPriority="73" w:unhideWhenUsed="0"/>
-    <w:lsdException w:name="Light Shading Accent 3" w:semiHidden="0" w:uiPriority="60" w:unhideWhenUsed="0"/>
-    <w:lsdException w:name="Light List Accent 3" w:semiHidden="0" w:uiPriority="61" w:unhideWhenUsed="0"/>
-    <w:lsdException w:name="Light Grid Accent 3" w:semiHidden="0" w:uiPriority="62" w:unhideWhenUsed="0"/>
-    <w:lsdException w:name="Medium Shading 1 Accent 3" w:semiHidden="0" w:uiPriority="63" w:unhideWhenUsed="0"/>
-    <w:lsdException w:name="Medium Shading 2 Accent 3" w:semiHidden="0" w:uiPriority="64" w:unhideWhenUsed="0"/>
-    <w:lsdException w:name="Medium List 1 Accent 3" w:semiHidden="0" w:uiPriority="65" w:unhideWhenUsed="0"/>
-    <w:lsdException w:name="Medium List 2 Accent 3" w:semiHidden="0" w:uiPriority="66" w:unhideWhenUsed="0"/>
-    <w:lsdException w:name="Medium Grid 1 Accent 3" w:semiHidden="0" w:uiPriority="67" w:unhideWhenUsed="0"/>
-    <w:lsdException w:name="Medium Grid 2 Accent 3" w:semiHidden="0" w:uiPriority="68" w:unhideWhenUsed="0"/>
-    <w:lsdException w:name="Medium Grid 3 Accent 3" w:semiHidden="0" w:uiPriority="69" w:unhideWhenUsed="0"/>
-    <w:lsdException w:name="Dark List Accent 3" w:semiHidden="0" w:uiPriority="70" w:unhideWhenUsed="0"/>
-    <w:lsdException w:name="Colorful Shading Accent 3" w:semiHidden="0" w:uiPriority="71" w:unhideWhenUsed="0"/>
-    <w:lsdException w:name="Colorful List Accent 3" w:semiHidden="0" w:uiPriority="72" w:unhideWhenUsed="0"/>
-    <w:lsdException w:name="Colorful Grid Accent 3" w:semiHidden="0" w:uiPriority="73" w:unhideWhenUsed="0"/>
-    <w:lsdException w:name="Light Shading Accent 4" w:semiHidden="0" w:uiPriority="60" w:unhideWhenUsed="0"/>
-    <w:lsdException w:name="Light List Accent 4" w:semiHidden="0" w:uiPriority="61" w:unhideWhenUsed="0"/>
-    <w:lsdException w:name="Light Grid Accent 4" w:semiHidden="0" w:uiPriority="62" w:unhideWhenUsed="0"/>
-    <w:lsdException w:name="Medium Shading 1 Accent 4" w:semiHidden="0" w:uiPriority="63" w:unhideWhenUsed="0"/>
-    <w:lsdException w:name="Medium Shading 2 Accent 4" w:semiHidden="0" w:uiPriority="64" w:unhideWhenUsed="0"/>
-    <w:lsdException w:name="Medium List 1 Accent 4" w:semiHidden="0" w:uiPriority="65" w:unhideWhenUsed="0"/>
-    <w:lsdException w:name="Medium List 2 Accent 4" w:semiHidden="0" w:uiPriority="66" w:unhideWhenUsed="0"/>
-    <w:lsdException w:name="Medium Grid 1 Accent 4" w:semiHidden="0" w:uiPriority="67" w:unhideWhenUsed="0"/>
-    <w:lsdException w:name="Medium Grid 2 Accent 4" w:semiHidden="0" w:uiPriority="68" w:unhideWhenUsed="0"/>
-    <w:lsdException w:name="Medium Grid 3 Accent 4" w:semiHidden="0" w:uiPriority="69" w:unhideWhenUsed="0"/>
-    <w:lsdException w:name="Dark List Accent 4" w:semiHidden="0" w:uiPriority="70" w:unhideWhenUsed="0"/>
-    <w:lsdException w:name="Colorful Shading Accent 4" w:semiHidden="0" w:uiPriority="71" w:unhideWhenUsed="0"/>
-    <w:lsdException w:name="Colorful List Accent 4" w:semiHidden="0" w:uiPriority="72" w:unhideWhenUsed="0"/>
-    <w:lsdException w:name="Colorful Grid Accent 4" w:semiHidden="0" w:uiPriority="73" w:unhideWhenUsed="0"/>
-    <w:lsdException w:name="Light Shading Accent 5" w:semiHidden="0" w:uiPriority="60" w:unhideWhenUsed="0"/>
-    <w:lsdException w:name="Light List Accent 5" w:semiHidden="0" w:uiPriority="61" w:unhideWhenUsed="0"/>
-    <w:lsdException w:name="Light Grid Accent 5" w:semiHidden="0" w:uiPriority="62" w:unhideWhenUsed="0"/>
-    <w:lsdException w:name="Medium Shading 1 Accent 5" w:semiHidden="0" w:uiPriority="63" w:unhideWhenUsed="0"/>
-    <w:lsdException w:name="Medium Shading 2 Accent 5" w:semiHidden="0" w:uiPriority="64" w:unhideWhenUsed="0"/>
-    <w:lsdException w:name="Medium List 1 Accent 5" w:semiHidden="0" w:uiPriority="65" w:unhideWhenUsed="0"/>
-    <w:lsdException w:name="Medium List 2 Accent 5" w:semiHidden="0" w:uiPriority="66" w:unhideWhenUsed="0"/>
-    <w:lsdException w:name="Medium Grid 1 Accent 5" w:semiHidden="0" w:uiPriority="67" w:unhideWhenUsed="0"/>
-    <w:lsdException w:name="Medium Grid 2 Accent 5" w:semiHidden="0" w:uiPriority="68" w:unhideWhenUsed="0"/>
-    <w:lsdException w:name="Medium Grid 3 Accent 5" w:semiHidden="0" w:uiPriority="69" w:unhideWhenUsed="0"/>
-    <w:lsdException w:name="Dark List Accent 5" w:semiHidden="0" w:uiPriority="70" w:unhideWhenUsed="0"/>
-    <w:lsdException w:name="Colorful Shading Accent 5" w:semiHidden="0" w:uiPriority="71" w:unhideWhenUsed="0"/>
-    <w:lsdException w:name="Colorful List Accent 5" w:semiHidden="0" w:uiPriority="72" w:unhideWhenUsed="0"/>
-    <w:lsdException w:name="Colorful Grid Accent 5" w:semiHidden="0" w:uiPriority="73" w:unhideWhenUsed="0"/>
-    <w:lsdException w:name="Light Shading Accent 6" w:semiHidden="0" w:uiPriority="60" w:unhideWhenUsed="0"/>
-    <w:lsdException w:name="Light List Accent 6" w:semiHidden="0" w:uiPriority="61" w:unhideWhenUsed="0"/>
-    <w:lsdException w:name="Light Grid Accent 6" w:semiHidden="0" w:uiPriority="62" w:unhideWhenUsed="0"/>
-    <w:lsdException w:name="Medium Shading 1 Accent 6" w:semiHidden="0" w:uiPriority="63" w:unhideWhenUsed="0"/>
-    <w:lsdException w:name="Medium Shading 2 Accent 6" w:semiHidden="0" w:uiPriority="64" w:unhideWhenUsed="0"/>
-    <w:lsdException w:name="Medium List 1 Accent 6" w:semiHidden="0" w:uiPriority="65" w:unhideWhenUsed="0"/>
-    <w:lsdException w:name="Medium List 2 Accent 6" w:semiHidden="0" w:uiPriority="66" w:unhideWhenUsed="0"/>
-    <w:lsdException w:name="Medium Grid 1 Accent 6" w:semiHidden="0" w:uiPriority="67" w:unhideWhenUsed="0"/>
-    <w:lsdException w:name="Medium Grid 2 Accent 6" w:semiHidden="0" w:uiPriority="68" w:unhideWhenUsed="0"/>
-    <w:lsdException w:name="Medium Grid 3 Accent 6" w:semiHidden="0" w:uiPriority="69" w:unhideWhenUsed="0"/>
-    <w:lsdException w:name="Dark List Accent 6" w:semiHidden="0" w:uiPriority="70" w:unhideWhenUsed="0"/>
-    <w:lsdException w:name="Colorful Shading Accent 6" w:semiHidden="0" w:uiPriority="71" w:unhideWhenUsed="0"/>
-    <w:lsdException w:name="Colorful List Accent 6" w:semiHidden="0" w:uiPriority="72" w:unhideWhenUsed="0"/>
-    <w:lsdException w:name="Colorful Grid Accent 6" w:semiHidden="0" w:uiPriority="73" w:unhideWhenUsed="0"/>
-    <w:lsdException w:name="Subtle Emphasis" w:semiHidden="0" w:uiPriority="19" w:unhideWhenUsed="0" w:qFormat="1"/>
-    <w:lsdException w:name="Intense Emphasis" w:semiHidden="0" w:uiPriority="21" w:unhideWhenUsed="0" w:qFormat="1"/>
-    <w:lsdException w:name="Subtle Reference" w:semiHidden="0" w:uiPriority="31" w:unhideWhenUsed="0" w:qFormat="1"/>
-    <w:lsdException w:name="Intense Reference" w:semiHidden="0" w:uiPriority="32" w:unhideWhenUsed="0" w:qFormat="1"/>
-    <w:lsdException w:name="Book Title" w:semiHidden="0" w:uiPriority="33" w:unhideWhenUsed="0" w:qFormat="1"/>
-    <w:lsdException w:name="Bibliography" w:uiPriority="37"/>
-    <w:lsdException w:name="TOC Heading" w:uiPriority="39" w:qFormat="1"/>
-  </w:latentStyles>
-  <w:style w:type="paragraph" w:default="1" w:styleId="Normal">
-    <w:name w:val="Normal"/>
-    <w:qFormat/>
-    <w:rsid w:val="00CF02B1"/>
-    <w:pPr>
-      <w:spacing w:after="0" w:line="240" w:lineRule="auto"/>
-    </w:pPr>
-    <w:rPr>
-      <w:rFonts w:ascii="Times New Roman" w:eastAsia="Times New Roman" w:hAnsi="Times New Roman" w:cs="Times New Roman"/>
-      <w:sz w:val="24"/>
-      <w:szCs w:val="24"/>
-      <w:lang w:eastAsia="pt-BR"/>
-    </w:rPr>
-  </w:style>
-  <w:style w:type="paragraph" w:styleId="Ttulo1">
-    <w:name w:val="heading 1"/>
-    <w:basedOn w:val="Normal"/>
-    <w:next w:val="Normal"/>
-    <w:link w:val="Ttulo1Char"/>
-    <w:qFormat/>
-    <w:rsid w:val="00CF02B1"/>
-    <w:pPr>
-      <w:keepNext/>
-      <w:outlineLvl w:val="0"/>
-    </w:pPr>
-    <w:rPr>
-      <w:b/>
-      <w:sz w:val="28"/>
-      <w:szCs w:val="20"/>
-    </w:rPr>
-  </w:style>
-  <w:style w:type="paragraph" w:styleId="Ttulo2">
-    <w:name w:val="heading 2"/>
-    <w:basedOn w:val="Normal"/>
-    <w:next w:val="Normal"/>
-    <w:link w:val="Ttulo2Char"/>
-    <w:qFormat/>
-    <w:rsid w:val="00CF02B1"/>
-    <w:pPr>
-      <w:keepNext/>
-      <w:jc w:val="center"/>
-      <w:outlineLvl w:val="1"/>
-    </w:pPr>
-    <w:rPr>
-      <w:sz w:val="28"/>
-      <w:szCs w:val="20"/>
-    </w:rPr>
-  </w:style>
-  <w:style w:type="character" w:default="1" w:styleId="Fontepargpadro">
-    <w:name w:val="Default Paragraph Font"/>
-    <w:uiPriority w:val="1"/>
-    <w:semiHidden/>
-    <w:unhideWhenUsed/>
-  </w:style>
-  <w:style w:type="table" w:default="1" w:styleId="Tabelanormal">
-    <w:name w:val="Normal Table"/>
-    <w:uiPriority w:val="99"/>
-    <w:semiHidden/>
-    <w:unhideWhenUsed/>
-    <w:tblPr>
-      <w:tblInd w:w="0" w:type="dxa"/>
-      <w:tblCellMar>
-        <w:top w:w="0" w:type="dxa"/>
-        <w:left w:w="108" w:type="dxa"/>
-        <w:bottom w:w="0" w:type="dxa"/>
-        <w:right w:w="108" w:type="dxa"/>
-      </w:tblCellMar>
-    </w:tblPr>
-  </w:style>
-  <w:style w:type="numbering" w:default="1" w:styleId="Semlista">
-    <w:name w:val="No List"/>
-    <w:uiPriority w:val="99"/>
-    <w:semiHidden/>
-    <w:unhideWhenUsed/>
-  </w:style>
-  <w:style w:type="character" w:customStyle="1" w:styleId="Ttulo1Char">
-    <w:name w:val="Título 1 Char"/>
-    <w:basedOn w:val="Fontepargpadro"/>
-    <w:link w:val="Ttulo1"/>
-    <w:rsid w:val="00CF02B1"/>
-    <w:rPr>
-      <w:rFonts w:ascii="Times New Roman" w:eastAsia="Times New Roman" w:hAnsi="Times New Roman" w:cs="Times New Roman"/>
-      <w:b/>
-      <w:sz w:val="28"/>
-      <w:szCs w:val="20"/>
-      <w:lang w:eastAsia="pt-BR"/>
-    </w:rPr>
-  </w:style>
-  <w:style w:type="character" w:customStyle="1" w:styleId="Ttulo2Char">
-    <w:name w:val="Título 2 Char"/>
-    <w:basedOn w:val="Fontepargpadro"/>
-    <w:link w:val="Ttulo2"/>
-    <w:rsid w:val="00CF02B1"/>
-    <w:rPr>
-      <w:rFonts w:ascii="Times New Roman" w:eastAsia="Times New Roman" w:hAnsi="Times New Roman" w:cs="Times New Roman"/>
-      <w:sz w:val="28"/>
-      <w:szCs w:val="20"/>
-      <w:lang w:eastAsia="pt-BR"/>
-    </w:rPr>
-  </w:style>
-  <w:style w:type="paragraph" w:styleId="Recuodecorpodetexto">
-    <w:name w:val="Body Text Indent"/>
-    <w:basedOn w:val="Normal"/>
-    <w:link w:val="RecuodecorpodetextoChar"/>
-    <w:rsid w:val="00CF02B1"/>
-    <w:pPr>
-      <w:ind w:left="284"/>
-    </w:pPr>
-    <w:rPr>
-      <w:sz w:val="28"/>
-      <w:szCs w:val="20"/>
-    </w:rPr>
-  </w:style>
-  <w:style w:type="character" w:customStyle="1" w:styleId="RecuodecorpodetextoChar">
-    <w:name w:val="Recuo de corpo de texto Char"/>
-    <w:basedOn w:val="Fontepargpadro"/>
-    <w:link w:val="Recuodecorpodetexto"/>
-    <w:rsid w:val="00CF02B1"/>
-    <w:rPr>
-      <w:rFonts w:ascii="Times New Roman" w:eastAsia="Times New Roman" w:hAnsi="Times New Roman" w:cs="Times New Roman"/>
-      <w:sz w:val="28"/>
-      <w:szCs w:val="20"/>
-      <w:lang w:eastAsia="pt-BR"/>
-    </w:rPr>
-  </w:style>
-  <w:style w:type="paragraph" w:styleId="PargrafodaLista">
-    <w:name w:val="List Paragraph"/>
-    <w:basedOn w:val="Normal"/>
-    <w:uiPriority w:val="34"/>
-    <w:qFormat/>
-    <w:rsid w:val="00CF02B1"/>
-    <w:pPr>
-      <w:ind w:left="720"/>
-      <w:contextualSpacing/>
-    </w:pPr>
-  </w:style>
-  <w:style w:type="paragraph" w:styleId="Subttulo">
-    <w:name w:val="Subtitle"/>
-    <w:basedOn w:val="Normal"/>
-    <w:next w:val="Normal"/>
-    <w:link w:val="SubttuloChar"/>
-    <w:uiPriority w:val="11"/>
-    <w:qFormat/>
-    <w:rsid w:val="00CF02B1"/>
-    <w:pPr>
-      <w:keepNext/>
-      <w:keepLines/>
-      <w:spacing w:after="320" w:line="276" w:lineRule="auto"/>
-    </w:pPr>
-    <w:rPr>
-      <w:rFonts w:ascii="Arial" w:eastAsia="Arial" w:hAnsi="Arial" w:cs="Arial"/>
-      <w:color w:val="666666"/>
-      <w:sz w:val="30"/>
-      <w:szCs w:val="30"/>
-    </w:rPr>
-  </w:style>
-  <w:style w:type="character" w:customStyle="1" w:styleId="SubttuloChar">
-    <w:name w:val="Subtítulo Char"/>
-    <w:basedOn w:val="Fontepargpadro"/>
-    <w:link w:val="Subttulo"/>
-    <w:uiPriority w:val="11"/>
-    <w:rsid w:val="00CF02B1"/>
-    <w:rPr>
-      <w:rFonts w:ascii="Arial" w:eastAsia="Arial" w:hAnsi="Arial" w:cs="Arial"/>
-      <w:color w:val="666666"/>
-      <w:sz w:val="30"/>
-      <w:szCs w:val="30"/>
-      <w:lang w:eastAsia="pt-BR"/>
-    </w:rPr>
-  </w:style>
-</w:styles>
-</file>
-
-<file path=word/stylesWithEffects.xml><?xml version="1.0" encoding="utf-8"?>
-<w:styles xmlns:wpc="http://schemas.microsoft.com/office/word/2010/wordprocessingCanvas" xmlns:mc="http://schemas.openxmlformats.org/markup-compatibility/2006" xmlns:o="urn:schemas-microsoft-com:office:office" xmlns:r="http://schemas.openxmlformats.org/officeDocument/2006/relationships" xmlns:m="http://schemas.openxmlformats.org/officeDocument/2006/math" xmlns:v="urn:schemas-microsoft-com:vml" xmlns:wp14="http://schemas.microsoft.com/office/word/2010/wordprocessingDrawing" xmlns:wp="http://schemas.openxmlformats.org/drawingml/2006/wordprocessingDrawing" xmlns:w10="urn:schemas-microsoft-com:office:word" xmlns:w="http://schemas.openxmlformats.org/wordprocessingml/2006/main" xmlns:w14="http://schemas.microsoft.com/office/word/2010/wordml" xmlns:wpg="http://schemas.microsoft.com/office/word/2010/wordprocessingGroup" xmlns:wpi="http://schemas.microsoft.com/office/word/2010/wordprocessingInk" xmlns:wne="http://schemas.microsoft.com/office/word/2006/wordml" xmlns:wps="http://schemas.microsoft.com/office/word/2010/wordprocessingShape" mc:Ignorable="w14 wp14">
-  <w:docDefaults>
-    <w:rPrDefault>
-      <w:rPr>
-        <w:rFonts w:asciiTheme="minorHAnsi" w:eastAsiaTheme="minorHAnsi" w:hAnsiTheme="minorHAnsi" w:cstheme="minorBidi"/>
-        <w:sz w:val="22"/>
-        <w:szCs w:val="22"/>
-        <w:lang w:val="pt-BR" w:eastAsia="en-US" w:bidi="ar-SA"/>
-      </w:rPr>
-    </w:rPrDefault>
-    <w:pPrDefault>
-      <w:pPr>
-        <w:spacing w:after="200" w:line="276" w:lineRule="auto"/>
-      </w:pPr>
-    </w:pPrDefault>
-  </w:docDefaults>
-  <w:latentStyles w:defLockedState="0" w:defUIPriority="99" w:defSemiHidden="1" w:defUnhideWhenUsed="1" w:defQFormat="0" w:count="267">
-    <w:lsdException w:name="Normal" w:semiHidden="0" w:uiPriority="0" w:unhideWhenUsed="0" w:qFormat="1"/>
-    <w:lsdException w:name="heading 1" w:semiHidden="0" w:uiPriority="0" w:unhideWhenUsed="0" w:qFormat="1"/>
-    <w:lsdException w:name="heading 2" w:uiPriority="0" w:qFormat="1"/>
-    <w:lsdException w:name="heading 3" w:uiPriority="9" w:qFormat="1"/>
-    <w:lsdException w:name="heading 4" w:uiPriority="9" w:qFormat="1"/>
-    <w:lsdException w:name="heading 5" w:uiPriority="9" w:qFormat="1"/>
-    <w:lsdException w:name="heading 6" w:uiPriority="9" w:qFormat="1"/>
-    <w:lsdException w:name="heading 7" w:uiPriority="9" w:qFormat="1"/>
-    <w:lsdException w:name="heading 8" w:uiPriority="9" w:qFormat="1"/>
-    <w:lsdException w:name="heading 9" w:uiPriority="9" w:qFormat="1"/>
-    <w:lsdException w:name="toc 1" w:uiPriority="39"/>
-    <w:lsdException w:name="toc 2" w:uiPriority="39"/>
-    <w:lsdException w:name="toc 3" w:uiPriority="39"/>
-    <w:lsdException w:name="toc 4" w:uiPriority="39"/>
-    <w:lsdException w:name="toc 5" w:uiPriority="39"/>
-    <w:lsdException w:name="toc 6" w:uiPriority="39"/>
-    <w:lsdException w:name="toc 7" w:uiPriority="39"/>
-    <w:lsdException w:name="toc 8" w:uiPriority="39"/>
-    <w:lsdException w:name="toc 9" w:uiPriority="39"/>
-    <w:lsdException w:name="caption" w:uiPriority="35" w:qFormat="1"/>
-    <w:lsdException w:name="Title" w:semiHidden="0" w:uiPriority="10" w:unhideWhenUsed="0" w:qFormat="1"/>
-    <w:lsdException w:name="Default Paragraph Font" w:uiPriority="1"/>
-    <w:lsdException w:name="Body Text Indent" w:uiPriority="0"/>
-    <w:lsdException w:name="Subtitle" w:semiHidden="0" w:uiPriority="11" w:unhideWhenUsed="0" w:qFormat="1"/>
-    <w:lsdException w:name="Strong" w:semiHidden="0" w:uiPriority="22" w:unhideWhenUsed="0" w:qFormat="1"/>
-    <w:lsdException w:name="Emphasis" w:semiHidden="0" w:uiPriority="20" w:unhideWhenUsed="0" w:qFormat="1"/>
-    <w:lsdException w:name="Table Grid" w:semiHidden="0" w:uiPriority="59" w:unhideWhenUsed="0"/>
-    <w:lsdException w:name="Placeholder Text" w:unhideWhenUsed="0"/>
-    <w:lsdException w:name="No Spacing" w:semiHidden="0" w:uiPriority="1" w:unhideWhenUsed="0" w:qFormat="1"/>
-    <w:lsdException w:name="Light Shading" w:semiHidden="0" w:uiPriority="60" w:unhideWhenUsed="0"/>
-    <w:lsdException w:name="Light List" w:semiHidden="0" w:uiPriority="61" w:unhideWhenUsed="0"/>
-    <w:lsdException w:name="Light Grid" w:semiHidden="0" w:uiPriority="62" w:unhideWhenUsed="0"/>
-    <w:lsdException w:name="Medium Shading 1" w:semiHidden="0" w:uiPriority="63" w:unhideWhenUsed="0"/>
-    <w:lsdException w:name="Medium Shading 2" w:semiHidden="0" w:uiPriority="64" w:unhideWhenUsed="0"/>
-    <w:lsdException w:name="Medium List 1" w:semiHidden="0" w:uiPriority="65" w:unhideWhenUsed="0"/>
-    <w:lsdException w:name="Medium List 2" w:semiHidden="0" w:uiPriority="66" w:unhideWhenUsed="0"/>
-    <w:lsdException w:name="Medium Grid 1" w:semiHidden="0" w:uiPriority="67" w:unhideWhenUsed="0"/>
-    <w:lsdException w:name="Medium Grid 2" w:semiHidden="0" w:uiPriority="68" w:unhideWhenUsed="0"/>
-    <w:lsdException w:name="Medium Grid 3" w:semiHidden="0" w:uiPriority="69" w:unhideWhenUsed="0"/>
-    <w:lsdException w:name="Dark List" w:semiHidden="0" w:uiPriority="70" w:unhideWhenUsed="0"/>
-    <w:lsdException w:name="Colorful Shading" w:semiHidden="0" w:uiPriority="71" w:unhideWhenUsed="0"/>
-    <w:lsdException w:name="Colorful List" w:semiHidden="0" w:uiPriority="72" w:unhideWhenUsed="0"/>
-    <w:lsdException w:name="Colorful Grid" w:semiHidden="0" w:uiPriority="73" w:unhideWhenUsed="0"/>
-    <w:lsdException w:name="Light Shading Accent 1" w:semiHidden="0" w:uiPriority="60" w:unhideWhenUsed="0"/>
-    <w:lsdException w:name="Light List Accent 1" w:semiHidden="0" w:uiPriority="61" w:unhideWhenUsed="0"/>
-    <w:lsdException w:name="Light Grid Accent 1" w:semiHidden="0" w:uiPriority="62" w:unhideWhenUsed="0"/>
-    <w:lsdException w:name="Medium Shading 1 Accent 1" w:semiHidden="0" w:uiPriority="63" w:unhideWhenUsed="0"/>
-    <w:lsdException w:name="Medium Shading 2 Accent 1" w:semiHidden="0" w:uiPriority="64" w:unhideWhenUsed="0"/>
-    <w:lsdException w:name="Medium List 1 Accent 1" w:semiHidden="0" w:uiPriority="65" w:unhideWhenUsed="0"/>
-    <w:lsdException w:name="Revision" w:unhideWhenUsed="0"/>
-    <w:lsdException w:name="List Paragraph" w:semiHidden="0" w:uiPriority="34" w:unhideWhenUsed="0" w:qFormat="1"/>
-    <w:lsdException w:name="Quote" w:semiHidden="0" w:uiPriority="29" w:unhideWhenUsed="0" w:qFormat="1"/>
-    <w:lsdException w:name="Intense Quote" w:semiHidden="0" w:uiPriority="30" w:unhideWhenUsed="0" w:qFormat="1"/>
-    <w:lsdException w:name="Medium List 2 Accent 1" w:semiHidden="0" w:uiPriority="66" w:unhideWhenUsed="0"/>
-    <w:lsdException w:name="Medium Grid 1 Accent 1" w:semiHidden="0" w:uiPriority="67" w:unhideWhenUsed="0"/>
-    <w:lsdException w:name="Medium Grid 2 Accent 1" w:semiHidden="0" w:uiPriority="68" w:unhideWhenUsed="0"/>
-    <w:lsdException w:name="Medium Grid 3 Accent 1" w:semiHidden="0" w:uiPriority="69" w:unhideWhenUsed="0"/>
-    <w:lsdException w:name="Dark List Accent 1" w:semiHidden="0" w:uiPriority="70" w:unhideWhenUsed="0"/>
-    <w:lsdException w:name="Colorful Shading Accent 1" w:semiHidden="0" w:uiPriority="71" w:unhideWhenUsed="0"/>
-    <w:lsdException w:name="Colorful List Accent 1" w:semiHidden="0" w:uiPriority="72" w:unhideWhenUsed="0"/>
-    <w:lsdException w:name="Colorful Grid Accent 1" w:semiHidden="0" w:uiPriority="73" w:unhideWhenUsed="0"/>
-    <w:lsdException w:name="Light Shading Accent 2" w:semiHidden="0" w:uiPriority="60" w:unhideWhenUsed="0"/>
-    <w:lsdException w:name="Light List Accent 2" w:semiHidden="0" w:uiPriority="61" w:unhideWhenUsed="0"/>
-    <w:lsdException w:name="Light Grid Accent 2" w:semiHidden="0" w:uiPriority="62" w:unhideWhenUsed="0"/>
-    <w:lsdException w:name="Medium Shading 1 Accent 2" w:semiHidden="0" w:uiPriority="63" w:unhideWhenUsed="0"/>
-    <w:lsdException w:name="Medium Shading 2 Accent 2" w:semiHidden="0" w:uiPriority="64" w:unhideWhenUsed="0"/>
-    <w:lsdException w:name="Medium List 1 Accent 2" w:semiHidden="0" w:uiPriority="65" w:unhideWhenUsed="0"/>
-    <w:lsdException w:name="Medium List 2 Accent 2" w:semiHidden="0" w:uiPriority="66" w:unhideWhenUsed="0"/>
-    <w:lsdException w:name="Medium Grid 1 Accent 2" w:semiHidden="0" w:uiPriority="67" w:unhideWhenUsed="0"/>
-    <w:lsdException w:name="Medium Grid 2 Accent 2" w:semiHidden="0" w:uiPriority="68" w:unhideWhenUsed="0"/>
-    <w:lsdException w:name="Medium Grid 3 Accent 2" w:semiHidden="0" w:uiPriority="69" w:unhideWhenUsed="0"/>
-    <w:lsdException w:name="Dark List Accent 2" w:semiHidden="0" w:uiPriority="70" w:unhideWhenUsed="0"/>
-    <w:lsdException w:name="Colorful Shading Accent 2" w:semiHidden="0" w:uiPriority="71" w:unhideWhenUsed="0"/>
-    <w:lsdException w:name="Colorful List Accent 2" w:semiHidden="0" w:uiPriority="72" w:unhideWhenUsed="0"/>
-    <w:lsdException w:name="Colorful Grid Accent 2" w:semiHidden="0" w:uiPriority="73" w:unhideWhenUsed="0"/>
-    <w:lsdException w:name="Light Shading Accent 3" w:semiHidden="0" w:uiPriority="60" w:unhideWhenUsed="0"/>
-    <w:lsdException w:name="Light List Accent 3" w:semiHidden="0" w:uiPriority="61" w:unhideWhenUsed="0"/>
-    <w:lsdException w:name="Light Grid Accent 3" w:semiHidden="0" w:uiPriority="62" w:unhideWhenUsed="0"/>
-    <w:lsdException w:name="Medium Shading 1 Accent 3" w:semiHidden="0" w:uiPriority="63" w:unhideWhenUsed="0"/>
-    <w:lsdException w:name="Medium Shading 2 Accent 3" w:semiHidden="0" w:uiPriority="64" w:unhideWhenUsed="0"/>
-    <w:lsdException w:name="Medium List 1 Accent 3" w:semiHidden="0" w:uiPriority="65" w:unhideWhenUsed="0"/>
-    <w:lsdException w:name="Medium List 2 Accent 3" w:semiHidden="0" w:uiPriority="66" w:unhideWhenUsed="0"/>
-    <w:lsdException w:name="Medium Grid 1 Accent 3" w:semiHidden="0" w:uiPriority="67" w:unhideWhenUsed="0"/>
-    <w:lsdException w:name="Medium Grid 2 Accent 3" w:semiHidden="0" w:uiPriority="68" w:unhideWhenUsed="0"/>
-    <w:lsdException w:name="Medium Grid 3 Accent 3" w:semiHidden="0" w:uiPriority="69" w:unhideWhenUsed="0"/>
-    <w:lsdException w:name="Dark List Accent 3" w:semiHidden="0" w:uiPriority="70" w:unhideWhenUsed="0"/>
-    <w:lsdException w:name="Colorful Shading Accent 3" w:semiHidden="0" w:uiPriority="71" w:unhideWhenUsed="0"/>
-    <w:lsdException w:name="Colorful List Accent 3" w:semiHidden="0" w:uiPriority="72" w:unhideWhenUsed="0"/>
-    <w:lsdException w:name="Colorful Grid Accent 3" w:semiHidden="0" w:uiPriority="73" w:unhideWhenUsed="0"/>
-    <w:lsdException w:name="Light Shading Accent 4" w:semiHidden="0" w:uiPriority="60" w:unhideWhenUsed="0"/>
-    <w:lsdException w:name="Light List Accent 4" w:semiHidden="0" w:uiPriority="61" w:unhideWhenUsed="0"/>
-    <w:lsdException w:name="Light Grid Accent 4" w:semiHidden="0" w:uiPriority="62" w:unhideWhenUsed="0"/>
-    <w:lsdException w:name="Medium Shading 1 Accent 4" w:semiHidden="0" w:uiPriority="63" w:unhideWhenUsed="0"/>
-    <w:lsdException w:name="Medium Shading 2 Accent 4" w:semiHidden="0" w:uiPriority="64" w:unhideWhenUsed="0"/>
-    <w:lsdException w:name="Medium List 1 Accent 4" w:semiHidden="0" w:uiPriority="65" w:unhideWhenUsed="0"/>
-    <w:lsdException w:name="Medium List 2 Accent 4" w:semiHidden="0" w:uiPriority="66" w:unhideWhenUsed="0"/>
-    <w:lsdException w:name="Medium Grid 1 Accent 4" w:semiHidden="0" w:uiPriority="67" w:unhideWhenUsed="0"/>
-    <w:lsdException w:name="Medium Grid 2 Accent 4" w:semiHidden="0" w:uiPriority="68" w:unhideWhenUsed="0"/>
-    <w:lsdException w:name="Medium Grid 3 Accent 4" w:semiHidden="0" w:uiPriority="69" w:unhideWhenUsed="0"/>
-    <w:lsdException w:name="Dark List Accent 4" w:semiHidden="0" w:uiPriority="70" w:unhideWhenUsed="0"/>
-    <w:lsdException w:name="Colorful Shading Accent 4" w:semiHidden="0" w:uiPriority="71" w:unhideWhenUsed="0"/>
-    <w:lsdException w:name="Colorful List Accent 4" w:semiHidden="0" w:uiPriority="72" w:unhideWhenUsed="0"/>
-    <w:lsdException w:name="Colorful Grid Accent 4" w:semiHidden="0" w:uiPriority="73" w:unhideWhenUsed="0"/>
-    <w:lsdException w:name="Light Shading Accent 5" w:semiHidden="0" w:uiPriority="60" w:unhideWhenUsed="0"/>
-    <w:lsdException w:name="Light List Accent 5" w:semiHidden="0" w:uiPriority="61" w:unhideWhenUsed="0"/>
-    <w:lsdException w:name="Light Grid Accent 5" w:semiHidden="0" w:uiPriority="62" w:unhideWhenUsed="0"/>
-    <w:lsdException w:name="Medium Shading 1 Accent 5" w:semiHidden="0" w:uiPriority="63" w:unhideWhenUsed="0"/>
-    <w:lsdException w:name="Medium Shading 2 Accent 5" w:semiHidden="0" w:uiPriority="64" w:unhideWhenUsed="0"/>
-    <w:lsdException w:name="Medium List 1 Accent 5" w:semiHidden="0" w:uiPriority="65" w:unhideWhenUsed="0"/>
-    <w:lsdException w:name="Medium List 2 Accent 5" w:semiHidden="0" w:uiPriority="66" w:unhideWhenUsed="0"/>
-    <w:lsdException w:name="Medium Grid 1 Accent 5" w:semiHidden="0" w:uiPriority="67" w:unhideWhenUsed="0"/>
-    <w:lsdException w:name="Medium Grid 2 Accent 5" w:semiHidden="0" w:uiPriority="68" w:unhideWhenUsed="0"/>
-    <w:lsdException w:name="Medium Grid 3 Accent 5" w:semiHidden="0" w:uiPriority="69" w:unhideWhenUsed="0"/>
-    <w:lsdException w:name="Dark List Accent 5" w:semiHidden="0" w:uiPriority="70" w:unhideWhenUsed="0"/>
-    <w:lsdException w:name="Colorful Shading Accent 5" w:semiHidden="0" w:uiPriority="71" w:unhideWhenUsed="0"/>
-    <w:lsdException w:name="Colorful List Accent 5" w:semiHidden="0" w:uiPriority="72" w:unhideWhenUsed="0"/>
-    <w:lsdException w:name="Colorful Grid Accent 5" w:semiHidden="0" w:uiPriority="73" w:unhideWhenUsed="0"/>
-    <w:lsdException w:name="Light Shading Accent 6" w:semiHidden="0" w:uiPriority="60" w:unhideWhenUsed="0"/>
-    <w:lsdException w:name="Light List Accent 6" w:semiHidden="0" w:uiPriority="61" w:unhideWhenUsed="0"/>
-    <w:lsdException w:name="Light Grid Accent 6" w:semiHidden="0" w:uiPriority="62" w:unhideWhenUsed="0"/>
-    <w:lsdException w:name="Medium Shading 1 Accent 6" w:semiHidden="0" w:uiPriority="63" w:unhideWhenUsed="0"/>
-    <w:lsdException w:name="Medium Shading 2 Accent 6" w:semiHidden="0" w:uiPriority="64" w:unhideWhenUsed="0"/>
-    <w:lsdException w:name="Medium List 1 Accent 6" w:semiHidden="0" w:uiPriority="65" w:unhideWhenUsed="0"/>
-    <w:lsdException w:name="Medium List 2 Accent 6" w:semiHidden="0" w:uiPriority="66" w:unhideWhenUsed="0"/>
-    <w:lsdException w:name="Medium Grid 1 Accent 6" w:semiHidden="0" w:uiPriority="67" w:unhideWhenUsed="0"/>
-    <w:lsdException w:name="Medium Grid 2 Accent 6" w:semiHidden="0" w:uiPriority="68" w:unhideWhenUsed="0"/>
-    <w:lsdException w:name="Medium Grid 3 Accent 6" w:semiHidden="0" w:uiPriority="69" w:unhideWhenUsed="0"/>
-    <w:lsdException w:name="Dark List Accent 6" w:semiHidden="0" w:uiPriority="70" w:unhideWhenUsed="0"/>
-    <w:lsdException w:name="Colorful Shading Accent 6" w:semiHidden="0" w:uiPriority="71" w:unhideWhenUsed="0"/>
-    <w:lsdException w:name="Colorful List Accent 6" w:semiHidden="0" w:uiPriority="72" w:unhideWhenUsed="0"/>
-    <w:lsdException w:name="Colorful Grid Accent 6" w:semiHidden="0" w:uiPriority="73" w:unhideWhenUsed="0"/>
-    <w:lsdException w:name="Subtle Emphasis" w:semiHidden="0" w:uiPriority="19" w:unhideWhenUsed="0" w:qFormat="1"/>
-    <w:lsdException w:name="Intense Emphasis" w:semiHidden="0" w:uiPriority="21" w:unhideWhenUsed="0" w:qFormat="1"/>
-    <w:lsdException w:name="Subtle Reference" w:semiHidden="0" w:uiPriority="31" w:unhideWhenUsed="0" w:qFormat="1"/>
-    <w:lsdException w:name="Intense Reference" w:semiHidden="0" w:uiPriority="32" w:unhideWhenUsed="0" w:qFormat="1"/>
-    <w:lsdException w:name="Book Title" w:semiHidden="0" w:uiPriority="33" w:unhideWhenUsed="0" w:qFormat="1"/>
-    <w:lsdException w:name="Bibliography" w:uiPriority="37"/>
-    <w:lsdException w:name="TOC Heading" w:uiPriority="39" w:qFormat="1"/>
+  <w:latentStyles w:defLockedState="0" w:defUIPriority="99" w:defSemiHidden="0" w:defUnhideWhenUsed="0" w:defQFormat="0" w:count="376">
+    <w:lsdException w:name="Normal" w:uiPriority="0" w:qFormat="1"/>
+    <w:lsdException w:name="heading 1" w:uiPriority="0" w:qFormat="1"/>
+    <w:lsdException w:name="heading 2" w:semiHidden="1" w:uiPriority="0" w:unhideWhenUsed="1" w:qFormat="1"/>
+    <w:lsdException w:name="heading 3" w:semiHidden="1" w:uiPriority="9" w:unhideWhenUsed="1" w:qFormat="1"/>
+    <w:lsdException w:name="heading 4" w:semiHidden="1" w:uiPriority="9" w:unhideWhenUsed="1" w:qFormat="1"/>
+    <w:lsdException w:name="heading 5" w:semiHidden="1" w:uiPriority="9" w:unhideWhenUsed="1" w:qFormat="1"/>
+    <w:lsdException w:name="heading 6" w:semiHidden="1" w:uiPriority="9" w:unhideWhenUsed="1" w:qFormat="1"/>
+    <w:lsdException w:name="heading 7" w:semiHidden="1" w:uiPriority="9" w:unhideWhenUsed="1" w:qFormat="1"/>
+    <w:lsdException w:name="heading 8" w:semiHidden="1" w:uiPriority="9" w:unhideWhenUsed="1" w:qFormat="1"/>
+    <w:lsdException w:name="heading 9" w:semiHidden="1" w:uiPriority="9" w:unhideWhenUsed="1" w:qFormat="1"/>
+    <w:lsdException w:name="index 1" w:semiHidden="1" w:unhideWhenUsed="1"/>
+    <w:lsdException w:name="index 2" w:semiHidden="1" w:unhideWhenUsed="1"/>
+    <w:lsdException w:name="index 3" w:semiHidden="1" w:unhideWhenUsed="1"/>
+    <w:lsdException w:name="index 4" w:semiHidden="1" w:unhideWhenUsed="1"/>
+    <w:lsdException w:name="index 5" w:semiHidden="1" w:unhideWhenUsed="1"/>
+    <w:lsdException w:name="index 6" w:semiHidden="1" w:unhideWhenUsed="1"/>
+    <w:lsdException w:name="index 7" w:semiHidden="1" w:unhideWhenUsed="1"/>
+    <w:lsdException w:name="index 8" w:semiHidden="1" w:unhideWhenUsed="1"/>
+    <w:lsdException w:name="index 9" w:semiHidden="1" w:unhideWhenUsed="1"/>
+    <w:lsdException w:name="toc 1" w:semiHidden="1" w:uiPriority="39" w:unhideWhenUsed="1"/>
+    <w:lsdException w:name="toc 2" w:semiHidden="1" w:uiPriority="39" w:unhideWhenUsed="1"/>
+    <w:lsdException w:name="toc 3" w:semiHidden="1" w:uiPriority="39" w:unhideWhenUsed="1"/>
+    <w:lsdException w:name="toc 4" w:semiHidden="1" w:uiPriority="39" w:unhideWhenUsed="1"/>
+    <w:lsdException w:name="toc 5" w:semiHidden="1" w:uiPriority="39" w:unhideWhenUsed="1"/>
+    <w:lsdException w:name="toc 6" w:semiHidden="1" w:uiPriority="39" w:unhideWhenUsed="1"/>
+    <w:lsdException w:name="toc 7" w:semiHidden="1" w:uiPriority="39" w:unhideWhenUsed="1"/>
+    <w:lsdException w:name="toc 8" w:semiHidden="1" w:uiPriority="39" w:unhideWhenUsed="1"/>
+    <w:lsdException w:name="toc 9" w:semiHidden="1" w:uiPriority="39" w:unhideWhenUsed="1"/>
+    <w:lsdException w:name="Normal Indent" w:semiHidden="1" w:unhideWhenUsed="1"/>
+    <w:lsdException w:name="footnote text" w:semiHidden="1" w:unhideWhenUsed="1"/>
+    <w:lsdException w:name="annotation text" w:semiHidden="1" w:unhideWhenUsed="1"/>
+    <w:lsdException w:name="header" w:semiHidden="1" w:unhideWhenUsed="1"/>
+    <w:lsdException w:name="footer" w:semiHidden="1" w:unhideWhenUsed="1"/>
+    <w:lsdException w:name="index heading" w:semiHidden="1" w:unhideWhenUsed="1"/>
+    <w:lsdException w:name="caption" w:semiHidden="1" w:uiPriority="35" w:unhideWhenUsed="1" w:qFormat="1"/>
+    <w:lsdException w:name="table of figures" w:semiHidden="1" w:unhideWhenUsed="1"/>
+    <w:lsdException w:name="envelope address" w:semiHidden="1" w:unhideWhenUsed="1"/>
+    <w:lsdException w:name="envelope return" w:semiHidden="1" w:unhideWhenUsed="1"/>
+    <w:lsdException w:name="footnote reference" w:semiHidden="1" w:unhideWhenUsed="1"/>
+    <w:lsdException w:name="annotation reference" w:semiHidden="1" w:unhideWhenUsed="1"/>
+    <w:lsdException w:name="line number" w:semiHidden="1" w:unhideWhenUsed="1"/>
+    <w:lsdException w:name="page number" w:semiHidden="1" w:unhideWhenUsed="1"/>
+    <w:lsdException w:name="endnote reference" w:semiHidden="1" w:unhideWhenUsed="1"/>
+    <w:lsdException w:name="endnote text" w:semiHidden="1" w:unhideWhenUsed="1"/>
+    <w:lsdException w:name="table of authorities" w:semiHidden="1" w:unhideWhenUsed="1"/>
+    <w:lsdException w:name="macro" w:semiHidden="1" w:unhideWhenUsed="1"/>
+    <w:lsdException w:name="toa heading" w:semiHidden="1" w:unhideWhenUsed="1"/>
+    <w:lsdException w:name="List" w:semiHidden="1" w:unhideWhenUsed="1"/>
+    <w:lsdException w:name="List Bullet" w:semiHidden="1" w:unhideWhenUsed="1"/>
+    <w:lsdException w:name="List Number" w:semiHidden="1" w:unhideWhenUsed="1"/>
+    <w:lsdException w:name="List 2" w:semiHidden="1" w:unhideWhenUsed="1"/>
+    <w:lsdException w:name="List 3" w:semiHidden="1" w:unhideWhenUsed="1"/>
+    <w:lsdException w:name="List 4" w:semiHidden="1" w:unhideWhenUsed="1"/>
+    <w:lsdException w:name="List 5" w:semiHidden="1" w:unhideWhenUsed="1"/>
+    <w:lsdException w:name="List Bullet 2" w:semiHidden="1" w:unhideWhenUsed="1"/>
+    <w:lsdException w:name="List Bullet 3" w:semiHidden="1" w:unhideWhenUsed="1"/>
+    <w:lsdException w:name="List Bullet 4" w:semiHidden="1" w:unhideWhenUsed="1"/>
+    <w:lsdException w:name="List Bullet 5" w:semiHidden="1" w:unhideWhenUsed="1"/>
+    <w:lsdException w:name="List Number 2" w:semiHidden="1" w:unhideWhenUsed="1"/>
+    <w:lsdException w:name="List Number 3" w:semiHidden="1" w:unhideWhenUsed="1"/>
+    <w:lsdException w:name="List Number 4" w:semiHidden="1" w:unhideWhenUsed="1"/>
+    <w:lsdException w:name="List Number 5" w:semiHidden="1" w:unhideWhenUsed="1"/>
+    <w:lsdException w:name="Title" w:uiPriority="10" w:qFormat="1"/>
+    <w:lsdException w:name="Closing" w:semiHidden="1" w:unhideWhenUsed="1"/>
+    <w:lsdException w:name="Signature" w:semiHidden="1" w:unhideWhenUsed="1"/>
+    <w:lsdException w:name="Default Paragraph Font" w:semiHidden="1" w:uiPriority="1" w:unhideWhenUsed="1"/>
+    <w:lsdException w:name="Body Text" w:semiHidden="1" w:unhideWhenUsed="1"/>
+    <w:lsdException w:name="Body Text Indent" w:semiHidden="1" w:uiPriority="0" w:unhideWhenUsed="1"/>
+    <w:lsdException w:name="List Continue" w:semiHidden="1" w:unhideWhenUsed="1"/>
+    <w:lsdException w:name="List Continue 2" w:semiHidden="1" w:unhideWhenUsed="1"/>
+    <w:lsdException w:name="List Continue 3" w:semiHidden="1" w:unhideWhenUsed="1"/>
+    <w:lsdException w:name="List Continue 4" w:semiHidden="1" w:unhideWhenUsed="1"/>
+    <w:lsdException w:name="List Continue 5" w:semiHidden="1" w:unhideWhenUsed="1"/>
+    <w:lsdException w:name="Message Header" w:semiHidden="1" w:unhideWhenUsed="1"/>
+    <w:lsdException w:name="Subtitle" w:uiPriority="11" w:qFormat="1"/>
+    <w:lsdException w:name="Salutation" w:semiHidden="1" w:unhideWhenUsed="1"/>
+    <w:lsdException w:name="Date" w:semiHidden="1" w:unhideWhenUsed="1"/>
+    <w:lsdException w:name="Body Text First Indent" w:semiHidden="1" w:unhideWhenUsed="1"/>
+    <w:lsdException w:name="Body Text First Indent 2" w:semiHidden="1" w:unhideWhenUsed="1"/>
+    <w:lsdException w:name="Note Heading" w:semiHidden="1" w:unhideWhenUsed="1"/>
+    <w:lsdException w:name="Body Text 2" w:semiHidden="1" w:unhideWhenUsed="1"/>
+    <w:lsdException w:name="Body Text 3" w:semiHidden="1" w:unhideWhenUsed="1"/>
+    <w:lsdException w:name="Body Text Indent 2" w:semiHidden="1" w:unhideWhenUsed="1"/>
+    <w:lsdException w:name="Body Text Indent 3" w:semiHidden="1" w:unhideWhenUsed="1"/>
+    <w:lsdException w:name="Block Text" w:semiHidden="1" w:unhideWhenUsed="1"/>
+    <w:lsdException w:name="Hyperlink" w:semiHidden="1" w:unhideWhenUsed="1"/>
+    <w:lsdException w:name="FollowedHyperlink" w:semiHidden="1" w:unhideWhenUsed="1"/>
+    <w:lsdException w:name="Strong" w:uiPriority="22" w:qFormat="1"/>
+    <w:lsdException w:name="Emphasis" w:uiPriority="20" w:qFormat="1"/>
+    <w:lsdException w:name="Document Map" w:semiHidden="1" w:unhideWhenUsed="1"/>
+    <w:lsdException w:name="Plain Text" w:semiHidden="1" w:unhideWhenUsed="1"/>
+    <w:lsdException w:name="E-mail Signature" w:semiHidden="1" w:unhideWhenUsed="1"/>
+    <w:lsdException w:name="HTML Top of Form" w:semiHidden="1" w:unhideWhenUsed="1"/>
+    <w:lsdException w:name="HTML Bottom of Form" w:semiHidden="1" w:unhideWhenUsed="1"/>
+    <w:lsdException w:name="Normal (Web)" w:semiHidden="1" w:unhideWhenUsed="1"/>
+    <w:lsdException w:name="HTML Acronym" w:semiHidden="1" w:unhideWhenUsed="1"/>
+    <w:lsdException w:name="HTML Address" w:semiHidden="1" w:unhideWhenUsed="1"/>
+    <w:lsdException w:name="HTML Cite" w:semiHidden="1" w:unhideWhenUsed="1"/>
+    <w:lsdException w:name="HTML Code" w:semiHidden="1" w:unhideWhenUsed="1"/>
+    <w:lsdException w:name="HTML Definition" w:semiHidden="1" w:unhideWhenUsed="1"/>
+    <w:lsdException w:name="HTML Keyboard" w:semiHidden="1" w:unhideWhenUsed="1"/>
+    <w:lsdException w:name="HTML Preformatted" w:semiHidden="1" w:unhideWhenUsed="1"/>
+    <w:lsdException w:name="HTML Sample" w:semiHidden="1" w:unhideWhenUsed="1"/>
+    <w:lsdException w:name="HTML Typewriter" w:semiHidden="1" w:unhideWhenUsed="1"/>
+    <w:lsdException w:name="HTML Variable" w:semiHidden="1" w:unhideWhenUsed="1"/>
+    <w:lsdException w:name="Normal Table" w:semiHidden="1" w:unhideWhenUsed="1"/>
+    <w:lsdException w:name="annotation subject" w:semiHidden="1" w:unhideWhenUsed="1"/>
+    <w:lsdException w:name="No List" w:semiHidden="1" w:unhideWhenUsed="1"/>
+    <w:lsdException w:name="Outline List 1" w:semiHidden="1" w:unhideWhenUsed="1"/>
+    <w:lsdException w:name="Outline List 2" w:semiHidden="1" w:unhideWhenUsed="1"/>
+    <w:lsdException w:name="Outline List 3" w:semiHidden="1" w:unhideWhenUsed="1"/>
+    <w:lsdException w:name="Table Simple 1" w:semiHidden="1" w:unhideWhenUsed="1"/>
+    <w:lsdException w:name="Table Simple 2" w:semiHidden="1" w:unhideWhenUsed="1"/>
+    <w:lsdException w:name="Table Simple 3" w:semiHidden="1" w:unhideWhenUsed="1"/>
+    <w:lsdException w:name="Table Classic 1" w:semiHidden="1" w:unhideWhenUsed="1"/>
+    <w:lsdException w:name="Table Classic 2" w:semiHidden="1" w:unhideWhenUsed="1"/>
+    <w:lsdException w:name="Table Classic 3" w:semiHidden="1" w:unhideWhenUsed="1"/>
+    <w:lsdException w:name="Table Classic 4" w:semiHidden="1" w:unhideWhenUsed="1"/>
+    <w:lsdException w:name="Table Colorful 1" w:semiHidden="1" w:unhideWhenUsed="1"/>
+    <w:lsdException w:name="Table Colorful 2" w:semiHidden="1" w:unhideWhenUsed="1"/>
+    <w:lsdException w:name="Table Colorful 3" w:semiHidden="1" w:unhideWhenUsed="1"/>
+    <w:lsdException w:name="Table Columns 1" w:semiHidden="1" w:unhideWhenUsed="1"/>
+    <w:lsdException w:name="Table Columns 2" w:semiHidden="1" w:unhideWhenUsed="1"/>
+    <w:lsdException w:name="Table Columns 3" w:semiHidden="1" w:unhideWhenUsed="1"/>
+    <w:lsdException w:name="Table Columns 4" w:semiHidden="1" w:unhideWhenUsed="1"/>
+    <w:lsdException w:name="Table Columns 5" w:semiHidden="1" w:unhideWhenUsed="1"/>
+    <w:lsdException w:name="Table Grid 1" w:semiHidden="1" w:unhideWhenUsed="1"/>
+    <w:lsdException w:name="Table Grid 2" w:semiHidden="1" w:unhideWhenUsed="1"/>
+    <w:lsdException w:name="Table Grid 3" w:semiHidden="1" w:unhideWhenUsed="1"/>
+    <w:lsdException w:name="Table Grid 4" w:semiHidden="1" w:unhideWhenUsed="1"/>
+    <w:lsdException w:name="Table Grid 5" w:semiHidden="1" w:unhideWhenUsed="1"/>
+    <w:lsdException w:name="Table Grid 6" w:semiHidden="1" w:unhideWhenUsed="1"/>
+    <w:lsdException w:name="Table Grid 7" w:semiHidden="1" w:unhideWhenUsed="1"/>
+    <w:lsdException w:name="Table Grid 8" w:semiHidden="1" w:unhideWhenUsed="1"/>
+    <w:lsdException w:name="Table List 1" w:semiHidden="1" w:unhideWhenUsed="1"/>
+    <w:lsdException w:name="Table List 2" w:semiHidden="1" w:unhideWhenUsed="1"/>
+    <w:lsdException w:name="Table List 3" w:semiHidden="1" w:unhideWhenUsed="1"/>
+    <w:lsdException w:name="Table List 4" w:semiHidden="1" w:unhideWhenUsed="1"/>
+    <w:lsdException w:name="Table List 5" w:semiHidden="1" w:unhideWhenUsed="1"/>
+    <w:lsdException w:name="Table List 6" w:semiHidden="1" w:unhideWhenUsed="1"/>
+    <w:lsdException w:name="Table List 7" w:semiHidden="1" w:unhideWhenUsed="1"/>
+    <w:lsdException w:name="Table List 8" w:semiHidden="1" w:unhideWhenUsed="1"/>
+    <w:lsdException w:name="Table 3D effects 1" w:semiHidden="1" w:unhideWhenUsed="1"/>
+    <w:lsdException w:name="Table 3D effects 2" w:semiHidden="1" w:unhideWhenUsed="1"/>
+    <w:lsdException w:name="Table 3D effects 3" w:semiHidden="1" w:unhideWhenUsed="1"/>
+    <w:lsdException w:name="Table Contemporary" w:semiHidden="1" w:unhideWhenUsed="1"/>
+    <w:lsdException w:name="Table Elegant" w:semiHidden="1" w:unhideWhenUsed="1"/>
+    <w:lsdException w:name="Table Professional" w:semiHidden="1" w:unhideWhenUsed="1"/>
+    <w:lsdException w:name="Table Subtle 1" w:semiHidden="1" w:unhideWhenUsed="1"/>
+    <w:lsdException w:name="Table Subtle 2" w:semiHidden="1" w:unhideWhenUsed="1"/>
+    <w:lsdException w:name="Table Web 1" w:semiHidden="1" w:unhideWhenUsed="1"/>
+    <w:lsdException w:name="Table Web 2" w:semiHidden="1" w:unhideWhenUsed="1"/>
+    <w:lsdException w:name="Table Web 3" w:semiHidden="1" w:unhideWhenUsed="1"/>
+    <w:lsdException w:name="Balloon Text" w:semiHidden="1" w:unhideWhenUsed="1"/>
+    <w:lsdException w:name="Table Grid" w:uiPriority="59"/>
+    <w:lsdException w:name="Table Theme" w:semiHidden="1" w:unhideWhenUsed="1"/>
+    <w:lsdException w:name="Placeholder Text" w:semiHidden="1"/>
+    <w:lsdException w:name="No Spacing" w:uiPriority="1" w:qFormat="1"/>
+    <w:lsdException w:name="Light Shading" w:uiPriority="60"/>
+    <w:lsdException w:name="Light List" w:uiPriority="61"/>
+    <w:lsdException w:name="Light Grid" w:uiPriority="62"/>
+    <w:lsdException w:name="Medium Shading 1" w:uiPriority="63"/>
+    <w:lsdException w:name="Medium Shading 2" w:uiPriority="64"/>
+    <w:lsdException w:name="Medium List 1" w:uiPriority="65"/>
+    <w:lsdException w:name="Medium List 2" w:uiPriority="66"/>
+    <w:lsdException w:name="Medium Grid 1" w:uiPriority="67"/>
+    <w:lsdException w:name="Medium Grid 2" w:uiPriority="68"/>
+    <w:lsdException w:name="Medium Grid 3" w:uiPriority="69"/>
+    <w:lsdException w:name="Dark List" w:uiPriority="70"/>
+    <w:lsdException w:name="Colorful Shading" w:uiPriority="71"/>
+    <w:lsdException w:name="Colorful List" w:uiPriority="72"/>
+    <w:lsdException w:name="Colorful Grid" w:uiPriority="73"/>
+    <w:lsdException w:name="Light Shading Accent 1" w:uiPriority="60"/>
+    <w:lsdException w:name="Light List Accent 1" w:uiPriority="61"/>
+    <w:lsdException w:name="Light Grid Accent 1" w:uiPriority="62"/>
+    <w:lsdException w:name="Medium Shading 1 Accent 1" w:uiPriority="63"/>
+    <w:lsdException w:name="Medium Shading 2 Accent 1" w:uiPriority="64"/>
+    <w:lsdException w:name="Medium List 1 Accent 1" w:uiPriority="65"/>
+    <w:lsdException w:name="Revision" w:semiHidden="1"/>
+    <w:lsdException w:name="List Paragraph" w:uiPriority="34" w:qFormat="1"/>
+    <w:lsdException w:name="Quote" w:uiPriority="29" w:qFormat="1"/>
+    <w:lsdException w:name="Intense Quote" w:uiPriority="30" w:qFormat="1"/>
+    <w:lsdException w:name="Medium List 2 Accent 1" w:uiPriority="66"/>
+    <w:lsdException w:name="Medium Grid 1 Accent 1" w:uiPriority="67"/>
+    <w:lsdException w:name="Medium Grid 2 Accent 1" w:uiPriority="68"/>
+    <w:lsdException w:name="Medium Grid 3 Accent 1" w:uiPriority="69"/>
+    <w:lsdException w:name="Dark List Accent 1" w:uiPriority="70"/>
+    <w:lsdException w:name="Colorful Shading Accent 1" w:uiPriority="71"/>
+    <w:lsdException w:name="Colorful List Accent 1" w:uiPriority="72"/>
+    <w:lsdException w:name="Colorful Grid Accent 1" w:uiPriority="73"/>
+    <w:lsdException w:name="Light Shading Accent 2" w:uiPriority="60"/>
+    <w:lsdException w:name="Light List Accent 2" w:uiPriority="61"/>
+    <w:lsdException w:name="Light Grid Accent 2" w:uiPriority="62"/>
+    <w:lsdException w:name="Medium Shading 1 Accent 2" w:uiPriority="63"/>
+    <w:lsdException w:name="Medium Shading 2 Accent 2" w:uiPriority="64"/>
+    <w:lsdException w:name="Medium List 1 Accent 2" w:uiPriority="65"/>
+    <w:lsdException w:name="Medium List 2 Accent 2" w:uiPriority="66"/>
+    <w:lsdException w:name="Medium Grid 1 Accent 2" w:uiPriority="67"/>
+    <w:lsdException w:name="Medium Grid 2 Accent 2" w:uiPriority="68"/>
+    <w:lsdException w:name="Medium Grid 3 Accent 2" w:uiPriority="69"/>
+    <w:lsdException w:name="Dark List Accent 2" w:uiPriority="70"/>
+    <w:lsdException w:name="Colorful Shading Accent 2" w:uiPriority="71"/>
+    <w:lsdException w:name="Colorful List Accent 2" w:uiPriority="72"/>
+    <w:lsdException w:name="Colorful Grid Accent 2" w:uiPriority="73"/>
+    <w:lsdException w:name="Light Shading Accent 3" w:uiPriority="60"/>
+    <w:lsdException w:name="Light List Accent 3" w:uiPriority="61"/>
+    <w:lsdException w:name="Light Grid Accent 3" w:uiPriority="62"/>
+    <w:lsdException w:name="Medium Shading 1 Accent 3" w:uiPriority="63"/>
+    <w:lsdException w:name="Medium Shading 2 Accent 3" w:uiPriority="64"/>
+    <w:lsdException w:name="Medium List 1 Accent 3" w:uiPriority="65"/>
+    <w:lsdException w:name="Medium List 2 Accent 3" w:uiPriority="66"/>
+    <w:lsdException w:name="Medium Grid 1 Accent 3" w:uiPriority="67"/>
+    <w:lsdException w:name="Medium Grid 2 Accent 3" w:uiPriority="68"/>
+    <w:lsdException w:name="Medium Grid 3 Accent 3" w:uiPriority="69"/>
+    <w:lsdException w:name="Dark List Accent 3" w:uiPriority="70"/>
+    <w:lsdException w:name="Colorful Shading Accent 3" w:uiPriority="71"/>
+    <w:lsdException w:name="Colorful List Accent 3" w:uiPriority="72"/>
+    <w:lsdException w:name="Colorful Grid Accent 3" w:uiPriority="73"/>
+    <w:lsdException w:name="Light Shading Accent 4" w:uiPriority="60"/>
+    <w:lsdException w:name="Light List Accent 4" w:uiPriority="61"/>
+    <w:lsdException w:name="Light Grid Accent 4" w:uiPriority="62"/>
+    <w:lsdException w:name="Medium Shading 1 Accent 4" w:uiPriority="63"/>
+    <w:lsdException w:name="Medium Shading 2 Accent 4" w:uiPriority="64"/>
+    <w:lsdException w:name="Medium List 1 Accent 4" w:uiPriority="65"/>
+    <w:lsdException w:name="Medium List 2 Accent 4" w:uiPriority="66"/>
+    <w:lsdException w:name="Medium Grid 1 Accent 4" w:uiPriority="67"/>
+    <w:lsdException w:name="Medium Grid 2 Accent 4" w:uiPriority="68"/>
+    <w:lsdException w:name="Medium Grid 3 Accent 4" w:uiPriority="69"/>
+    <w:lsdException w:name="Dark List Accent 4" w:uiPriority="70"/>
+    <w:lsdException w:name="Colorful Shading Accent 4" w:uiPriority="71"/>
+    <w:lsdException w:name="Colorful List Accent 4" w:uiPriority="72"/>
+    <w:lsdException w:name="Colorful Grid Accent 4" w:uiPriority="73"/>
+    <w:lsdException w:name="Light Shading Accent 5" w:uiPriority="60"/>
+    <w:lsdException w:name="Light List Accent 5" w:uiPriority="61"/>
+    <w:lsdException w:name="Light Grid Accent 5" w:uiPriority="62"/>
+    <w:lsdException w:name="Medium Shading 1 Accent 5" w:uiPriority="63"/>
+    <w:lsdException w:name="Medium Shading 2 Accent 5" w:uiPriority="64"/>
+    <w:lsdException w:name="Medium List 1 Accent 5" w:uiPriority="65"/>
+    <w:lsdException w:name="Medium List 2 Accent 5" w:uiPriority="66"/>
+    <w:lsdException w:name="Medium Grid 1 Accent 5" w:uiPriority="67"/>
+    <w:lsdException w:name="Medium Grid 2 Accent 5" w:uiPriority="68"/>
+    <w:lsdException w:name="Medium Grid 3 Accent 5" w:uiPriority="69"/>
+    <w:lsdException w:name="Dark List Accent 5" w:uiPriority="70"/>
+    <w:lsdException w:name="Colorful Shading Accent 5" w:uiPriority="71"/>
+    <w:lsdException w:name="Colorful List Accent 5" w:uiPriority="72"/>
+    <w:lsdException w:name="Colorful Grid Accent 5" w:uiPriority="73"/>
+    <w:lsdException w:name="Light Shading Accent 6" w:uiPriority="60"/>
+    <w:lsdException w:name="Light List Accent 6" w:uiPriority="61"/>
+    <w:lsdException w:name="Light Grid Accent 6" w:uiPriority="62"/>
+    <w:lsdException w:name="Medium Shading 1 Accent 6" w:uiPriority="63"/>
+    <w:lsdException w:name="Medium Shading 2 Accent 6" w:uiPriority="64"/>
+    <w:lsdException w:name="Medium List 1 Accent 6" w:uiPriority="65"/>
+    <w:lsdException w:name="Medium List 2 Accent 6" w:uiPriority="66"/>
+    <w:lsdException w:name="Medium Grid 1 Accent 6" w:uiPriority="67"/>
+    <w:lsdException w:name="Medium Grid 2 Accent 6" w:uiPriority="68"/>
+    <w:lsdException w:name="Medium Grid 3 Accent 6" w:uiPriority="69"/>
+    <w:lsdException w:name="Dark List Accent 6" w:uiPriority="70"/>
+    <w:lsdException w:name="Colorful Shading Accent 6" w:uiPriority="71"/>
+    <w:lsdException w:name="Colorful List Accent 6" w:uiPriority="72"/>
+    <w:lsdException w:name="Colorful Grid Accent 6" w:uiPriority="73"/>
+    <w:lsdException w:name="Subtle Emphasis" w:uiPriority="19" w:qFormat="1"/>
+    <w:lsdException w:name="Intense Emphasis" w:uiPriority="21" w:qFormat="1"/>
+    <w:lsdException w:name="Subtle Reference" w:uiPriority="31" w:qFormat="1"/>
+    <w:lsdException w:name="Intense Reference" w:uiPriority="32" w:qFormat="1"/>
+    <w:lsdException w:name="Book Title" w:uiPriority="33" w:qFormat="1"/>
+    <w:lsdException w:name="Bibliography" w:semiHidden="1" w:uiPriority="37" w:unhideWhenUsed="1"/>
+    <w:lsdException w:name="TOC Heading" w:semiHidden="1" w:uiPriority="39" w:unhideWhenUsed="1" w:qFormat="1"/>
+    <w:lsdException w:name="Plain Table 1" w:uiPriority="41"/>
+    <w:lsdException w:name="Plain Table 2" w:uiPriority="42"/>
+    <w:lsdException w:name="Plain Table 3" w:uiPriority="43"/>
+    <w:lsdException w:name="Plain Table 4" w:uiPriority="44"/>
+    <w:lsdException w:name="Plain Table 5" w:uiPriority="45"/>
+    <w:lsdException w:name="Grid Table Light" w:uiPriority="40"/>
+    <w:lsdException w:name="Grid Table 1 Light" w:uiPriority="46"/>
+    <w:lsdException w:name="Grid Table 2" w:uiPriority="47"/>
+    <w:lsdException w:name="Grid Table 3" w:uiPriority="48"/>
+    <w:lsdException w:name="Grid Table 4" w:uiPriority="49"/>
+    <w:lsdException w:name="Grid Table 5 Dark" w:uiPriority="50"/>
+    <w:lsdException w:name="Grid Table 6 Colorful" w:uiPriority="51"/>
+    <w:lsdException w:name="Grid Table 7 Colorful" w:uiPriority="52"/>
+    <w:lsdException w:name="Grid Table 1 Light Accent 1" w:uiPriority="46"/>
+    <w:lsdException w:name="Grid Table 2 Accent 1" w:uiPriority="47"/>
+    <w:lsdException w:name="Grid Table 3 Accent 1" w:uiPriority="48"/>
+    <w:lsdException w:name="Grid Table 4 Accent 1" w:uiPriority="49"/>
+    <w:lsdException w:name="Grid Table 5 Dark Accent 1" w:uiPriority="50"/>
+    <w:lsdException w:name="Grid Table 6 Colorful Accent 1" w:uiPriority="51"/>
+    <w:lsdException w:name="Grid Table 7 Colorful Accent 1" w:uiPriority="52"/>
+    <w:lsdException w:name="Grid Table 1 Light Accent 2" w:uiPriority="46"/>
+    <w:lsdException w:name="Grid Table 2 Accent 2" w:uiPriority="47"/>
+    <w:lsdException w:name="Grid Table 3 Accent 2" w:uiPriority="48"/>
+    <w:lsdException w:name="Grid Table 4 Accent 2" w:uiPriority="49"/>
+    <w:lsdException w:name="Grid Table 5 Dark Accent 2" w:uiPriority="50"/>
+    <w:lsdException w:name="Grid Table 6 Colorful Accent 2" w:uiPriority="51"/>
+    <w:lsdException w:name="Grid Table 7 Colorful Accent 2" w:uiPriority="52"/>
+    <w:lsdException w:name="Grid Table 1 Light Accent 3" w:uiPriority="46"/>
+    <w:lsdException w:name="Grid Table 2 Accent 3" w:uiPriority="47"/>
+    <w:lsdException w:name="Grid Table 3 Accent 3" w:uiPriority="48"/>
+    <w:lsdException w:name="Grid Table 4 Accent 3" w:uiPriority="49"/>
+    <w:lsdException w:name="Grid Table 5 Dark Accent 3" w:uiPriority="50"/>
+    <w:lsdException w:name="Grid Table 6 Colorful Accent 3" w:uiPriority="51"/>
+    <w:lsdException w:name="Grid Table 7 Colorful Accent 3" w:uiPriority="52"/>
+    <w:lsdException w:name="Grid Table 1 Light Accent 4" w:uiPriority="46"/>
+    <w:lsdException w:name="Grid Table 2 Accent 4" w:uiPriority="47"/>
+    <w:lsdException w:name="Grid Table 3 Accent 4" w:uiPriority="48"/>
+    <w:lsdException w:name="Grid Table 4 Accent 4" w:uiPriority="49"/>
+    <w:lsdException w:name="Grid Table 5 Dark Accent 4" w:uiPriority="50"/>
+    <w:lsdException w:name="Grid Table 6 Colorful Accent 4" w:uiPriority="51"/>
+    <w:lsdException w:name="Grid Table 7 Colorful Accent 4" w:uiPriority="52"/>
+    <w:lsdException w:name="Grid Table 1 Light Accent 5" w:uiPriority="46"/>
+    <w:lsdException w:name="Grid Table 2 Accent 5" w:uiPriority="47"/>
+    <w:lsdException w:name="Grid Table 3 Accent 5" w:uiPriority="48"/>
+    <w:lsdException w:name="Grid Table 4 Accent 5" w:uiPriority="49"/>
+    <w:lsdException w:name="Grid Table 5 Dark Accent 5" w:uiPriority="50"/>
+    <w:lsdException w:name="Grid Table 6 Colorful Accent 5" w:uiPriority="51"/>
+    <w:lsdException w:name="Grid Table 7 Colorful Accent 5" w:uiPriority="52"/>
+    <w:lsdException w:name="Grid Table 1 Light Accent 6" w:uiPriority="46"/>
+    <w:lsdException w:name="Grid Table 2 Accent 6" w:uiPriority="47"/>
+    <w:lsdException w:name="Grid Table 3 Accent 6" w:uiPriority="48"/>
+    <w:lsdException w:name="Grid Table 4 Accent 6" w:uiPriority="49"/>
+    <w:lsdException w:name="Grid Table 5 Dark Accent 6" w:uiPriority="50"/>
+    <w:lsdException w:name="Grid Table 6 Colorful Accent 6" w:uiPriority="51"/>
+    <w:lsdException w:name="Grid Table 7 Colorful Accent 6" w:uiPriority="52"/>
+    <w:lsdException w:name="List Table 1 Light" w:uiPriority="46"/>
+    <w:lsdException w:name="List Table 2" w:uiPriority="47"/>
+    <w:lsdException w:name="List Table 3" w:uiPriority="48"/>
+    <w:lsdException w:name="List Table 4" w:uiPriority="49"/>
+    <w:lsdException w:name="List Table 5 Dark" w:uiPriority="50"/>
+    <w:lsdException w:name="List Table 6 Colorful" w:uiPriority="51"/>
+    <w:lsdException w:name="List Table 7 Colorful" w:uiPriority="52"/>
+    <w:lsdException w:name="List Table 1 Light Accent 1" w:uiPriority="46"/>
+    <w:lsdException w:name="List Table 2 Accent 1" w:uiPriority="47"/>
+    <w:lsdException w:name="List Table 3 Accent 1" w:uiPriority="48"/>
+    <w:lsdException w:name="List Table 4 Accent 1" w:uiPriority="49"/>
+    <w:lsdException w:name="List Table 5 Dark Accent 1" w:uiPriority="50"/>
+    <w:lsdException w:name="List Table 6 Colorful Accent 1" w:uiPriority="51"/>
+    <w:lsdException w:name="List Table 7 Colorful Accent 1" w:uiPriority="52"/>
+    <w:lsdException w:name="List Table 1 Light Accent 2" w:uiPriority="46"/>
+    <w:lsdException w:name="List Table 2 Accent 2" w:uiPriority="47"/>
+    <w:lsdException w:name="List Table 3 Accent 2" w:uiPriority="48"/>
+    <w:lsdException w:name="List Table 4 Accent 2" w:uiPriority="49"/>
+    <w:lsdException w:name="List Table 5 Dark Accent 2" w:uiPriority="50"/>
+    <w:lsdException w:name="List Table 6 Colorful Accent 2" w:uiPriority="51"/>
+    <w:lsdException w:name="List Table 7 Colorful Accent 2" w:uiPriority="52"/>
+    <w:lsdException w:name="List Table 1 Light Accent 3" w:uiPriority="46"/>
+    <w:lsdException w:name="List Table 2 Accent 3" w:uiPriority="47"/>
+    <w:lsdException w:name="List Table 3 Accent 3" w:uiPriority="48"/>
+    <w:lsdException w:name="List Table 4 Accent 3" w:uiPriority="49"/>
+    <w:lsdException w:name="List Table 5 Dark Accent 3" w:uiPriority="50"/>
+    <w:lsdException w:name="List Table 6 Colorful Accent 3" w:uiPriority="51"/>
+    <w:lsdException w:name="List Table 7 Colorful Accent 3" w:uiPriority="52"/>
+    <w:lsdException w:name="List Table 1 Light Accent 4" w:uiPriority="46"/>
+    <w:lsdException w:name="List Table 2 Accent 4" w:uiPriority="47"/>
+    <w:lsdException w:name="List Table 3 Accent 4" w:uiPriority="48"/>
+    <w:lsdException w:name="List Table 4 Accent 4" w:uiPriority="49"/>
+    <w:lsdException w:name="List Table 5 Dark Accent 4" w:uiPriority="50"/>
+    <w:lsdException w:name="List Table 6 Colorful Accent 4" w:uiPriority="51"/>
+    <w:lsdException w:name="List Table 7 Colorful Accent 4" w:uiPriority="52"/>
+    <w:lsdException w:name="List Table 1 Light Accent 5" w:uiPriority="46"/>
+    <w:lsdException w:name="List Table 2 Accent 5" w:uiPriority="47"/>
+    <w:lsdException w:name="List Table 3 Accent 5" w:uiPriority="48"/>
+    <w:lsdException w:name="List Table 4 Accent 5" w:uiPriority="49"/>
+    <w:lsdException w:name="List Table 5 Dark Accent 5" w:uiPriority="50"/>
+    <w:lsdException w:name="List Table 6 Colorful Accent 5" w:uiPriority="51"/>
+    <w:lsdException w:name="List Table 7 Colorful Accent 5" w:uiPriority="52"/>
+    <w:lsdException w:name="List Table 1 Light Accent 6" w:uiPriority="46"/>
+    <w:lsdException w:name="List Table 2 Accent 6" w:uiPriority="47"/>
+    <w:lsdException w:name="List Table 3 Accent 6" w:uiPriority="48"/>
+    <w:lsdException w:name="List Table 4 Accent 6" w:uiPriority="49"/>
+    <w:lsdException w:name="List Table 5 Dark Accent 6" w:uiPriority="50"/>
+    <w:lsdException w:name="List Table 6 Colorful Accent 6" w:uiPriority="51"/>
+    <w:lsdException w:name="List Table 7 Colorful Accent 6" w:uiPriority="52"/>
+    <w:lsdException w:name="Mention" w:semiHidden="1" w:unhideWhenUsed="1"/>
+    <w:lsdException w:name="Smart Hyperlink" w:semiHidden="1" w:unhideWhenUsed="1"/>
+    <w:lsdException w:name="Hashtag" w:semiHidden="1" w:unhideWhenUsed="1"/>
+    <w:lsdException w:name="Unresolved Mention" w:semiHidden="1" w:unhideWhenUsed="1"/>
+    <w:lsdException w:name="Smart Link" w:semiHidden="1" w:unhideWhenUsed="1"/>
   </w:latentStyles>
   <w:style w:type="paragraph" w:default="1" w:styleId="Normal">
     <w:name w:val="Normal"/>

</xml_diff>